<commit_message>
Definicion del tipo de sistema y justificacion
</commit_message>
<xml_diff>
--- a/Arias_Esquivel_Jefrey_Proyecto1.docx
+++ b/Arias_Esquivel_Jefrey_Proyecto1.docx
@@ -363,7 +363,23 @@
           <w:sz w:val="32"/>
           <w:szCs w:val="32"/>
         </w:rPr>
-        <w:t>NOMBRE DEL ESTUDIANTE: Jefrey Arias Esquivel.</w:t>
+        <w:t>ESTUDIANTE</w:t>
+      </w:r>
+      <w:r>
+        <w:rPr>
+          <w:rFonts w:cs="Arial"/>
+          <w:sz w:val="32"/>
+          <w:szCs w:val="32"/>
+        </w:rPr>
+        <w:t>S</w:t>
+      </w:r>
+      <w:r>
+        <w:rPr>
+          <w:rFonts w:cs="Arial"/>
+          <w:sz w:val="32"/>
+          <w:szCs w:val="32"/>
+        </w:rPr>
+        <w:t>: Jefrey Arias Esquivel.</w:t>
       </w:r>
     </w:p>
     <w:p>
@@ -1321,57 +1337,107 @@
       </w:r>
       <w:bookmarkEnd w:id="1"/>
     </w:p>
-    <w:p/>
     <w:p>
-      <w:pPr>
-        <w:pStyle w:val="Ttulo1"/>
-      </w:pPr>
-      <w:bookmarkStart w:id="2" w:name="_Toc33873404"/>
-      <w:r>
-        <w:t>Identificación y categorización de involucrados</w:t>
-      </w:r>
-      <w:r>
-        <w:t>.</w:t>
-      </w:r>
+      <w:r>
+        <w:tab/>
+        <w:t xml:space="preserve">Para aplicaciones móviles existen 3 tipos de sistemas, los cuales son </w:t>
+      </w:r>
+      <w:r>
+        <w:t xml:space="preserve">el desarrollo de </w:t>
+      </w:r>
+      <w:r>
+        <w:t xml:space="preserve">aplicaciones nativas, las webs </w:t>
+      </w:r>
+      <w:proofErr w:type="gramStart"/>
+      <w:r>
+        <w:t>apps</w:t>
+      </w:r>
+      <w:proofErr w:type="gramEnd"/>
+      <w:r>
+        <w:t xml:space="preserve"> y el desarrollo con sistemas </w:t>
+      </w:r>
+      <w:r>
+        <w:t>híbridos, como xamarin, phonegap, Steroids o otros frameworks de desarrollo multiplataforma.</w:t>
+      </w:r>
+    </w:p>
+    <w:p>
+      <w:r>
+        <w:tab/>
+        <w:t xml:space="preserve">Plantear el desarrollo con una web </w:t>
+      </w:r>
+      <w:proofErr w:type="gramStart"/>
+      <w:r>
+        <w:t>app</w:t>
+      </w:r>
+      <w:proofErr w:type="gramEnd"/>
+      <w:r>
+        <w:t xml:space="preserve"> esta completamente descartado ya que el usuario debe poder usar la aplicación aun cuando no tiene acceso a internet. Plantear el desarrollo con una aplicación nativa, satisface todos los requerimientos del proyecto, ya sean el uso de la aplicación aun sin estar conectado a internet y también el envió de notificaciones, sin embargo, debe definirse con la empresa en que sistema operativo desea usar su aplicación, y si cuenta con el presupuesto necesario para realizar el desarrollo para mas de un sistema operativo móvil, estas dudas deben planearse en la entrevista.</w:t>
+      </w:r>
+    </w:p>
+    <w:p>
+      <w:r>
+        <w:tab/>
+        <w:t>La propuesta</w:t>
+      </w:r>
+      <w:r>
+        <w:t xml:space="preserve"> que a nuestro criterio es la mejor opción es el uso o desarrollo de una aplicación en un sistema hibrido, que permita en simultaneo satisfacer los requerimientos del proyecto</w:t>
+      </w:r>
+      <w:r>
+        <w:t xml:space="preserve"> y,</w:t>
+      </w:r>
+      <w:r>
+        <w:t xml:space="preserve"> </w:t>
+      </w:r>
+      <w:r>
+        <w:t xml:space="preserve">además, </w:t>
+      </w:r>
+      <w:r>
+        <w:t>pueda ser instalado en diferentes sistemas operativos, ya sea utilizando una plataforma como Xamarin, o algún framework de desarrollo móvil hibrido de los antes mencionados.</w:t>
+      </w:r>
+    </w:p>
+    <w:p>
+      <w:bookmarkStart w:id="2" w:name="_GoBack"/>
       <w:bookmarkEnd w:id="2"/>
     </w:p>
     <w:p/>
+    <w:p/>
+    <w:p/>
     <w:p>
       <w:pPr>
         <w:pStyle w:val="Ttulo1"/>
       </w:pPr>
-      <w:bookmarkStart w:id="3" w:name="_Toc33873405"/>
-      <w:r>
-        <w:t>Diseño de entrevista.</w:t>
+      <w:bookmarkStart w:id="3" w:name="_Toc33873404"/>
+      <w:r>
+        <w:lastRenderedPageBreak/>
+        <w:t>Identificación y categorización de involucrados</w:t>
+      </w:r>
+      <w:r>
+        <w:t>.</w:t>
       </w:r>
       <w:bookmarkEnd w:id="3"/>
     </w:p>
     <w:p/>
+    <w:p/>
+    <w:p/>
+    <w:p/>
     <w:p>
       <w:pPr>
         <w:pStyle w:val="Ttulo1"/>
       </w:pPr>
-      <w:bookmarkStart w:id="4" w:name="_Toc33873406"/>
-      <w:r>
-        <w:t>Prototipo de las 5 pantallas principales del sistema.</w:t>
+      <w:bookmarkStart w:id="4" w:name="_Toc33873405"/>
+      <w:r>
+        <w:t>Diseño de entrevista.</w:t>
       </w:r>
       <w:bookmarkEnd w:id="4"/>
     </w:p>
     <w:p/>
-    <w:p/>
     <w:p>
       <w:pPr>
         <w:pStyle w:val="Ttulo1"/>
       </w:pPr>
-      <w:bookmarkStart w:id="5" w:name="_Toc33873407"/>
-      <w:r>
-        <w:t xml:space="preserve">Listado de requerimientos, categorización y </w:t>
-      </w:r>
-      <w:r>
-        <w:t>priorización</w:t>
-      </w:r>
-      <w:r>
-        <w:t>.</w:t>
+      <w:bookmarkStart w:id="5" w:name="_Toc33873406"/>
+      <w:r>
+        <w:t>Prototipo de las 5 pantallas principales del sistema.</w:t>
       </w:r>
       <w:bookmarkEnd w:id="5"/>
     </w:p>
@@ -1381,9 +1447,15 @@
       <w:pPr>
         <w:pStyle w:val="Ttulo1"/>
       </w:pPr>
-      <w:bookmarkStart w:id="6" w:name="_Toc33873408"/>
-      <w:r>
-        <w:t>Descripciones breves de los 5 casos de usos principales.</w:t>
+      <w:bookmarkStart w:id="6" w:name="_Toc33873407"/>
+      <w:r>
+        <w:t xml:space="preserve">Listado de requerimientos, categorización y </w:t>
+      </w:r>
+      <w:r>
+        <w:t>priorización</w:t>
+      </w:r>
+      <w:r>
+        <w:t>.</w:t>
       </w:r>
       <w:bookmarkEnd w:id="6"/>
     </w:p>
@@ -1393,12 +1465,23 @@
       <w:pPr>
         <w:pStyle w:val="Ttulo1"/>
       </w:pPr>
-      <w:bookmarkStart w:id="7" w:name="_Toc33873409"/>
-      <w:r>
-        <w:lastRenderedPageBreak/>
+      <w:bookmarkStart w:id="7" w:name="_Toc33873408"/>
+      <w:r>
+        <w:t>Descripciones breves de los 5 casos de usos principales.</w:t>
+      </w:r>
+      <w:bookmarkEnd w:id="7"/>
+    </w:p>
+    <w:p/>
+    <w:p/>
+    <w:p>
+      <w:pPr>
+        <w:pStyle w:val="Ttulo1"/>
+      </w:pPr>
+      <w:bookmarkStart w:id="8" w:name="_Toc33873409"/>
+      <w:r>
         <w:t>Selección y descripción de caso de uso más importante.</w:t>
       </w:r>
-      <w:bookmarkEnd w:id="7"/>
+      <w:bookmarkEnd w:id="8"/>
     </w:p>
     <w:p/>
     <w:p/>
@@ -1407,11 +1490,12 @@
       <w:pPr>
         <w:pStyle w:val="Ttulo1"/>
       </w:pPr>
-      <w:bookmarkStart w:id="8" w:name="_Toc33873410"/>
-      <w:r>
+      <w:bookmarkStart w:id="9" w:name="_Toc33873410"/>
+      <w:r>
+        <w:lastRenderedPageBreak/>
         <w:t>Conclusiones.</w:t>
       </w:r>
-      <w:bookmarkEnd w:id="8"/>
+      <w:bookmarkEnd w:id="9"/>
     </w:p>
     <w:p>
       <w:pPr>
@@ -1475,10 +1559,7 @@
     <w:p/>
     <w:p/>
     <w:p/>
-    <w:p>
-      <w:bookmarkStart w:id="9" w:name="_GoBack"/>
-      <w:bookmarkEnd w:id="9"/>
-    </w:p>
+    <w:p/>
     <w:p/>
     <w:p>
       <w:pPr>
@@ -1486,7 +1567,6 @@
       </w:pPr>
       <w:bookmarkStart w:id="10" w:name="_Toc33873411"/>
       <w:r>
-        <w:lastRenderedPageBreak/>
         <w:t>Bibliografía.</w:t>
       </w:r>
       <w:bookmarkEnd w:id="10"/>
@@ -1587,6 +1667,33 @@
       </w:r>
     </w:p>
     <w:p>
+      <w:hyperlink r:id="rId9" w:history="1">
+        <w:r>
+          <w:rPr>
+            <w:rStyle w:val="Hipervnculo"/>
+          </w:rPr>
+          <w:t>https://www.lancetalent.com/blog/tipos-de-aplicaciones-moviles-ventajas-inconvenientes/</w:t>
+        </w:r>
+      </w:hyperlink>
+      <w:r>
+        <w:t xml:space="preserve"> </w:t>
+      </w:r>
+    </w:p>
+    <w:p>
+      <w:hyperlink r:id="rId10" w:history="1">
+        <w:r>
+          <w:rPr>
+            <w:rStyle w:val="Hipervnculo"/>
+          </w:rPr>
+          <w:t>https://deideaaapp.org/tipos-de-aplicaciones-moviles-y-sus-caracteristicas/</w:t>
+        </w:r>
+      </w:hyperlink>
+      <w:r>
+        <w:t xml:space="preserve"> </w:t>
+      </w:r>
+    </w:p>
+    <w:p/>
+    <w:p>
       <w:pPr>
         <w:rPr>
           <w:rFonts w:ascii="Times New Roman" w:hAnsi="Times New Roman"/>
@@ -1599,7 +1706,7 @@
       </w:r>
     </w:p>
     <w:sectPr>
-      <w:footerReference w:type="default" r:id="rId9"/>
+      <w:footerReference w:type="default" r:id="rId11"/>
       <w:pgSz w:w="11906" w:h="16838"/>
       <w:pgMar w:top="1417" w:right="1701" w:bottom="1417" w:left="1701" w:header="708" w:footer="708" w:gutter="0"/>
       <w:pgNumType w:start="0"/>
@@ -7718,7 +7825,7 @@
 </file>
 
 <file path=customXml/itemProps1.xml><?xml version="1.0" encoding="utf-8"?>
-<ds:datastoreItem xmlns:ds="http://schemas.openxmlformats.org/officeDocument/2006/customXml" ds:itemID="{A7E2405C-CAEB-48DC-9AAD-2771D5581976}">
+<ds:datastoreItem xmlns:ds="http://schemas.openxmlformats.org/officeDocument/2006/customXml" ds:itemID="{7FF466AD-C4FD-4370-84FD-8E27F36C1BC0}">
   <ds:schemaRefs>
     <ds:schemaRef ds:uri="http://schemas.openxmlformats.org/officeDocument/2006/bibliography"/>
   </ds:schemaRefs>

</xml_diff>

<commit_message>
Definicion de involucrados y categorias
</commit_message>
<xml_diff>
--- a/Arias_Esquivel_Jefrey_Proyecto1.docx
+++ b/Arias_Esquivel_Jefrey_Proyecto1.docx
@@ -1395,9 +1395,257 @@
         <w:t>pueda ser instalado en diferentes sistemas operativos, ya sea utilizando una plataforma como Xamarin, o algún framework de desarrollo móvil hibrido de los antes mencionados.</w:t>
       </w:r>
     </w:p>
+    <w:p/>
+    <w:p/>
+    <w:p/>
+    <w:p/>
     <w:p>
-      <w:bookmarkStart w:id="2" w:name="_GoBack"/>
+      <w:pPr>
+        <w:pStyle w:val="Ttulo1"/>
+      </w:pPr>
+      <w:bookmarkStart w:id="2" w:name="_Toc33873404"/>
+      <w:r>
+        <w:lastRenderedPageBreak/>
+        <w:t>Identificación y categorización de involucrados</w:t>
+      </w:r>
+      <w:r>
+        <w:t>.</w:t>
+      </w:r>
       <w:bookmarkEnd w:id="2"/>
+    </w:p>
+    <w:tbl>
+      <w:tblPr>
+        <w:tblStyle w:val="Tablaconcuadrcula"/>
+        <w:tblW w:w="0" w:type="auto"/>
+        <w:jc w:val="center"/>
+        <w:tblLook w:val="04A0" w:firstRow="1" w:lastRow="0" w:firstColumn="1" w:lastColumn="0" w:noHBand="0" w:noVBand="1"/>
+      </w:tblPr>
+      <w:tblGrid>
+        <w:gridCol w:w="2951"/>
+        <w:gridCol w:w="2951"/>
+      </w:tblGrid>
+      <w:tr>
+        <w:trPr>
+          <w:trHeight w:val="288"/>
+          <w:jc w:val="center"/>
+        </w:trPr>
+        <w:tc>
+          <w:tcPr>
+            <w:tcW w:w="2951" w:type="dxa"/>
+          </w:tcPr>
+          <w:p>
+            <w:pPr>
+              <w:spacing w:line="276" w:lineRule="auto"/>
+              <w:jc w:val="center"/>
+              <w:rPr>
+                <w:b/>
+                <w:bCs/>
+              </w:rPr>
+            </w:pPr>
+            <w:r>
+              <w:rPr>
+                <w:b/>
+                <w:bCs/>
+              </w:rPr>
+              <w:t>Involucrado</w:t>
+            </w:r>
+          </w:p>
+        </w:tc>
+        <w:tc>
+          <w:tcPr>
+            <w:tcW w:w="2951" w:type="dxa"/>
+          </w:tcPr>
+          <w:p>
+            <w:pPr>
+              <w:spacing w:line="276" w:lineRule="auto"/>
+              <w:jc w:val="center"/>
+              <w:rPr>
+                <w:b/>
+                <w:bCs/>
+              </w:rPr>
+            </w:pPr>
+            <w:r>
+              <w:rPr>
+                <w:b/>
+                <w:bCs/>
+              </w:rPr>
+              <w:t>Tipo</w:t>
+            </w:r>
+          </w:p>
+        </w:tc>
+      </w:tr>
+      <w:tr>
+        <w:trPr>
+          <w:trHeight w:val="288"/>
+          <w:jc w:val="center"/>
+        </w:trPr>
+        <w:tc>
+          <w:tcPr>
+            <w:tcW w:w="2951" w:type="dxa"/>
+            <w:vAlign w:val="center"/>
+          </w:tcPr>
+          <w:p>
+            <w:pPr>
+              <w:spacing w:line="276" w:lineRule="auto"/>
+              <w:jc w:val="center"/>
+            </w:pPr>
+            <w:r>
+              <w:t>Productor</w:t>
+            </w:r>
+          </w:p>
+        </w:tc>
+        <w:tc>
+          <w:tcPr>
+            <w:tcW w:w="2951" w:type="dxa"/>
+            <w:vAlign w:val="center"/>
+          </w:tcPr>
+          <w:p>
+            <w:pPr>
+              <w:spacing w:line="276" w:lineRule="auto"/>
+              <w:jc w:val="center"/>
+            </w:pPr>
+            <w:r>
+              <w:t>Usuario</w:t>
+            </w:r>
+          </w:p>
+        </w:tc>
+      </w:tr>
+      <w:tr>
+        <w:trPr>
+          <w:trHeight w:val="288"/>
+          <w:jc w:val="center"/>
+        </w:trPr>
+        <w:tc>
+          <w:tcPr>
+            <w:tcW w:w="2951" w:type="dxa"/>
+            <w:vAlign w:val="center"/>
+          </w:tcPr>
+          <w:p>
+            <w:pPr>
+              <w:spacing w:line="276" w:lineRule="auto"/>
+              <w:jc w:val="center"/>
+            </w:pPr>
+            <w:r>
+              <w:t>Trabajador Temporal</w:t>
+            </w:r>
+          </w:p>
+        </w:tc>
+        <w:tc>
+          <w:tcPr>
+            <w:tcW w:w="2951" w:type="dxa"/>
+            <w:vAlign w:val="center"/>
+          </w:tcPr>
+          <w:p>
+            <w:pPr>
+              <w:spacing w:line="276" w:lineRule="auto"/>
+              <w:jc w:val="center"/>
+            </w:pPr>
+            <w:r>
+              <w:t>Usuario</w:t>
+            </w:r>
+          </w:p>
+        </w:tc>
+      </w:tr>
+      <w:tr>
+        <w:trPr>
+          <w:trHeight w:val="303"/>
+          <w:jc w:val="center"/>
+        </w:trPr>
+        <w:tc>
+          <w:tcPr>
+            <w:tcW w:w="2951" w:type="dxa"/>
+            <w:vAlign w:val="center"/>
+          </w:tcPr>
+          <w:p>
+            <w:pPr>
+              <w:spacing w:line="276" w:lineRule="auto"/>
+              <w:jc w:val="center"/>
+            </w:pPr>
+            <w:r>
+              <w:t>Asistente administrativo</w:t>
+            </w:r>
+          </w:p>
+        </w:tc>
+        <w:tc>
+          <w:tcPr>
+            <w:tcW w:w="2951" w:type="dxa"/>
+            <w:vAlign w:val="center"/>
+          </w:tcPr>
+          <w:p>
+            <w:pPr>
+              <w:spacing w:line="276" w:lineRule="auto"/>
+              <w:jc w:val="center"/>
+            </w:pPr>
+            <w:r>
+              <w:t>Administrador</w:t>
+            </w:r>
+          </w:p>
+        </w:tc>
+      </w:tr>
+      <w:tr>
+        <w:trPr>
+          <w:trHeight w:val="288"/>
+          <w:jc w:val="center"/>
+        </w:trPr>
+        <w:tc>
+          <w:tcPr>
+            <w:tcW w:w="2951" w:type="dxa"/>
+            <w:vAlign w:val="center"/>
+          </w:tcPr>
+          <w:p>
+            <w:pPr>
+              <w:spacing w:line="276" w:lineRule="auto"/>
+              <w:jc w:val="center"/>
+            </w:pPr>
+          </w:p>
+        </w:tc>
+        <w:tc>
+          <w:tcPr>
+            <w:tcW w:w="2951" w:type="dxa"/>
+            <w:vAlign w:val="center"/>
+          </w:tcPr>
+          <w:p>
+            <w:pPr>
+              <w:spacing w:line="276" w:lineRule="auto"/>
+              <w:jc w:val="center"/>
+            </w:pPr>
+          </w:p>
+        </w:tc>
+      </w:tr>
+      <w:tr>
+        <w:trPr>
+          <w:trHeight w:val="288"/>
+          <w:jc w:val="center"/>
+        </w:trPr>
+        <w:tc>
+          <w:tcPr>
+            <w:tcW w:w="2951" w:type="dxa"/>
+            <w:vAlign w:val="center"/>
+          </w:tcPr>
+          <w:p>
+            <w:pPr>
+              <w:spacing w:line="276" w:lineRule="auto"/>
+              <w:jc w:val="center"/>
+            </w:pPr>
+          </w:p>
+        </w:tc>
+        <w:tc>
+          <w:tcPr>
+            <w:tcW w:w="2951" w:type="dxa"/>
+            <w:vAlign w:val="center"/>
+          </w:tcPr>
+          <w:p>
+            <w:pPr>
+              <w:spacing w:line="276" w:lineRule="auto"/>
+              <w:jc w:val="center"/>
+            </w:pPr>
+          </w:p>
+        </w:tc>
+      </w:tr>
+    </w:tbl>
+    <w:p>
+      <w:bookmarkStart w:id="3" w:name="_GoBack"/>
+      <w:bookmarkEnd w:id="3"/>
     </w:p>
     <w:p/>
     <w:p/>
@@ -1406,24 +1654,6 @@
       <w:pPr>
         <w:pStyle w:val="Ttulo1"/>
       </w:pPr>
-      <w:bookmarkStart w:id="3" w:name="_Toc33873404"/>
-      <w:r>
-        <w:lastRenderedPageBreak/>
-        <w:t>Identificación y categorización de involucrados</w:t>
-      </w:r>
-      <w:r>
-        <w:t>.</w:t>
-      </w:r>
-      <w:bookmarkEnd w:id="3"/>
-    </w:p>
-    <w:p/>
-    <w:p/>
-    <w:p/>
-    <w:p/>
-    <w:p>
-      <w:pPr>
-        <w:pStyle w:val="Ttulo1"/>
-      </w:pPr>
       <w:bookmarkStart w:id="4" w:name="_Toc33873405"/>
       <w:r>
         <w:t>Diseño de entrevista.</w:t>
@@ -1479,6 +1709,7 @@
       </w:pPr>
       <w:bookmarkStart w:id="8" w:name="_Toc33873409"/>
       <w:r>
+        <w:lastRenderedPageBreak/>
         <w:t>Selección y descripción de caso de uso más importante.</w:t>
       </w:r>
       <w:bookmarkEnd w:id="8"/>
@@ -1492,7 +1723,6 @@
       </w:pPr>
       <w:bookmarkStart w:id="9" w:name="_Toc33873410"/>
       <w:r>
-        <w:lastRenderedPageBreak/>
         <w:t>Conclusiones.</w:t>
       </w:r>
       <w:bookmarkEnd w:id="9"/>
@@ -1567,6 +1797,7 @@
       </w:pPr>
       <w:bookmarkStart w:id="10" w:name="_Toc33873411"/>
       <w:r>
+        <w:lastRenderedPageBreak/>
         <w:t>Bibliografía.</w:t>
       </w:r>
       <w:bookmarkEnd w:id="10"/>
@@ -7556,6 +7787,25 @@
       <w:color w:val="2F5496" w:themeColor="accent1" w:themeShade="BF"/>
     </w:rPr>
   </w:style>
+  <w:style w:type="table" w:styleId="Tablaconcuadrcula">
+    <w:name w:val="Table Grid"/>
+    <w:basedOn w:val="Tablanormal"/>
+    <w:uiPriority w:val="39"/>
+    <w:rsid w:val="00BA514E"/>
+    <w:pPr>
+      <w:spacing w:after="0" w:line="240" w:lineRule="auto"/>
+    </w:pPr>
+    <w:tblPr>
+      <w:tblBorders>
+        <w:top w:val="single" w:sz="4" w:space="0" w:color="auto"/>
+        <w:left w:val="single" w:sz="4" w:space="0" w:color="auto"/>
+        <w:bottom w:val="single" w:sz="4" w:space="0" w:color="auto"/>
+        <w:right w:val="single" w:sz="4" w:space="0" w:color="auto"/>
+        <w:insideH w:val="single" w:sz="4" w:space="0" w:color="auto"/>
+        <w:insideV w:val="single" w:sz="4" w:space="0" w:color="auto"/>
+      </w:tblBorders>
+    </w:tblPr>
+  </w:style>
 </w:styles>
 </file>
 
@@ -7825,7 +8075,7 @@
 </file>
 
 <file path=customXml/itemProps1.xml><?xml version="1.0" encoding="utf-8"?>
-<ds:datastoreItem xmlns:ds="http://schemas.openxmlformats.org/officeDocument/2006/customXml" ds:itemID="{7FF466AD-C4FD-4370-84FD-8E27F36C1BC0}">
+<ds:datastoreItem xmlns:ds="http://schemas.openxmlformats.org/officeDocument/2006/customXml" ds:itemID="{B49580EB-88E9-4FF3-B2D2-E1E6BA7FDCB3}">
   <ds:schemaRefs>
     <ds:schemaRef ds:uri="http://schemas.openxmlformats.org/officeDocument/2006/bibliography"/>
   </ds:schemaRefs>

</xml_diff>

<commit_message>
Algunas preguntas para la entrevista
</commit_message>
<xml_diff>
--- a/Arias_Esquivel_Jefrey_Proyecto1.docx
+++ b/Arias_Esquivel_Jefrey_Proyecto1.docx
@@ -1346,15 +1346,7 @@
         <w:t xml:space="preserve">el desarrollo de </w:t>
       </w:r>
       <w:r>
-        <w:t xml:space="preserve">aplicaciones nativas, las webs </w:t>
-      </w:r>
-      <w:proofErr w:type="gramStart"/>
-      <w:r>
-        <w:t>apps</w:t>
-      </w:r>
-      <w:proofErr w:type="gramEnd"/>
-      <w:r>
-        <w:t xml:space="preserve"> y el desarrollo con sistemas </w:t>
+        <w:t xml:space="preserve">aplicaciones nativas, las webs apps y el desarrollo con sistemas </w:t>
       </w:r>
       <w:r>
         <w:t>híbridos, como xamarin, phonegap, Steroids o otros frameworks de desarrollo multiplataforma.</w:t>
@@ -1363,15 +1355,7 @@
     <w:p>
       <w:r>
         <w:tab/>
-        <w:t xml:space="preserve">Plantear el desarrollo con una web </w:t>
-      </w:r>
-      <w:proofErr w:type="gramStart"/>
-      <w:r>
-        <w:t>app</w:t>
-      </w:r>
-      <w:proofErr w:type="gramEnd"/>
-      <w:r>
-        <w:t xml:space="preserve"> esta completamente descartado ya que el usuario debe poder usar la aplicación aun cuando no tiene acceso a internet. Plantear el desarrollo con una aplicación nativa, satisface todos los requerimientos del proyecto, ya sean el uso de la aplicación aun sin estar conectado a internet y también el envió de notificaciones, sin embargo, debe definirse con la empresa en que sistema operativo desea usar su aplicación, y si cuenta con el presupuesto necesario para realizar el desarrollo para mas de un sistema operativo móvil, estas dudas deben planearse en la entrevista.</w:t>
+        <w:t>Plantear el desarrollo con una web app esta completamente descartado ya que el usuario debe poder usar la aplicación aun cuando no tiene acceso a internet. Plantear el desarrollo con una aplicación nativa, satisface todos los requerimientos del proyecto, ya sean el uso de la aplicación aun sin estar conectado a internet y también el envió de notificaciones, sin embargo, debe definirse con la empresa en que sistema operativo desea usar su aplicación, y si cuenta con el presupuesto necesario para realizar el desarrollo para mas de un sistema operativo móvil, estas dudas deben planearse en la entrevista.</w:t>
       </w:r>
     </w:p>
     <w:p>
@@ -1643,23 +1627,69 @@
         </w:tc>
       </w:tr>
     </w:tbl>
+    <w:p/>
+    <w:p/>
+    <w:p/>
+    <w:p/>
     <w:p>
-      <w:bookmarkStart w:id="3" w:name="_GoBack"/>
+      <w:pPr>
+        <w:pStyle w:val="Ttulo1"/>
+      </w:pPr>
+      <w:bookmarkStart w:id="3" w:name="_Toc33873405"/>
+      <w:r>
+        <w:t>Diseño de entrevista.</w:t>
+      </w:r>
       <w:bookmarkEnd w:id="3"/>
+    </w:p>
+    <w:p>
+      <w:r>
+        <w:tab/>
+        <w:t>Se debe realizar una reunión con la administración de la cooperativa para definir las siguientes interrogantes.</w:t>
+      </w:r>
+    </w:p>
+    <w:p>
+      <w:r>
+        <w:tab/>
+        <w:t>¿En que sistema o sistemas operativos debe funcionar la aplicación?</w:t>
+      </w:r>
+    </w:p>
+    <w:p>
+      <w:r>
+        <w:tab/>
+      </w:r>
+      <w:r>
+        <w:t>¿Cuentan con el presupuesto para desarrollar en mas de un sistema operativo?</w:t>
+      </w:r>
+    </w:p>
+    <w:p>
+      <w:r>
+        <w:tab/>
+        <w:t>¿Qué datos se consideran necesarios en el detalle del grupo familiar?</w:t>
+      </w:r>
+    </w:p>
+    <w:p>
+      <w:r>
+        <w:tab/>
+        <w:t>¿Qué datos se requieren para solicitar la afiliación a la cooperativa?</w:t>
+      </w:r>
+    </w:p>
+    <w:p>
+      <w:r>
+        <w:tab/>
+        <w:t>¿Cómo desea recibir los datos de la afiliación? ¿Por correo, por medio de la app?</w:t>
+      </w:r>
+    </w:p>
+    <w:p>
+      <w:r>
+        <w:tab/>
+        <w:t>¿Cómo desea que se visualicen las notificaciones?</w:t>
+      </w:r>
+      <w:bookmarkStart w:id="4" w:name="_GoBack"/>
+      <w:bookmarkEnd w:id="4"/>
     </w:p>
     <w:p/>
     <w:p/>
     <w:p/>
-    <w:p>
-      <w:pPr>
-        <w:pStyle w:val="Ttulo1"/>
-      </w:pPr>
-      <w:bookmarkStart w:id="4" w:name="_Toc33873405"/>
-      <w:r>
-        <w:t>Diseño de entrevista.</w:t>
-      </w:r>
-      <w:bookmarkEnd w:id="4"/>
-    </w:p>
     <w:p/>
     <w:p>
       <w:pPr>
@@ -1667,6 +1697,7 @@
       </w:pPr>
       <w:bookmarkStart w:id="5" w:name="_Toc33873406"/>
       <w:r>
+        <w:lastRenderedPageBreak/>
         <w:t>Prototipo de las 5 pantallas principales del sistema.</w:t>
       </w:r>
       <w:bookmarkEnd w:id="5"/>
@@ -1709,7 +1740,6 @@
       </w:pPr>
       <w:bookmarkStart w:id="8" w:name="_Toc33873409"/>
       <w:r>
-        <w:lastRenderedPageBreak/>
         <w:t>Selección y descripción de caso de uso más importante.</w:t>
       </w:r>
       <w:bookmarkEnd w:id="8"/>
@@ -1797,7 +1827,6 @@
       </w:pPr>
       <w:bookmarkStart w:id="10" w:name="_Toc33873411"/>
       <w:r>
-        <w:lastRenderedPageBreak/>
         <w:t>Bibliografía.</w:t>
       </w:r>
       <w:bookmarkEnd w:id="10"/>
@@ -1814,27 +1843,7 @@
           <w:i/>
           <w:iCs/>
         </w:rPr>
-        <w:t>). Ingeniería de requerimientos [</w:t>
-      </w:r>
-      <w:proofErr w:type="spellStart"/>
-      <w:r>
-        <w:rPr>
-          <w:b/>
-          <w:bCs/>
-          <w:i/>
-          <w:iCs/>
-        </w:rPr>
-        <w:t>VitalSource</w:t>
-      </w:r>
-      <w:proofErr w:type="spellEnd"/>
-      <w:r>
-        <w:rPr>
-          <w:b/>
-          <w:bCs/>
-          <w:i/>
-          <w:iCs/>
-        </w:rPr>
-        <w:t xml:space="preserve"> </w:t>
+        <w:t xml:space="preserve">). Ingeniería de requerimientos [VitalSource </w:t>
       </w:r>
       <w:r>
         <w:rPr>
@@ -1852,46 +1861,10 @@
           <w:i/>
           <w:iCs/>
         </w:rPr>
-        <w:t xml:space="preserve">Bookshelf </w:t>
-      </w:r>
-      <w:proofErr w:type="spellStart"/>
-      <w:r>
-        <w:rPr>
-          <w:b/>
-          <w:bCs/>
-          <w:i/>
-          <w:iCs/>
-        </w:rPr>
-        <w:t>version</w:t>
-      </w:r>
-      <w:proofErr w:type="spellEnd"/>
-      <w:r>
-        <w:rPr>
-          <w:b/>
-          <w:bCs/>
-          <w:i/>
-          <w:iCs/>
-        </w:rPr>
-        <w:t>]</w:t>
+        <w:t>Bookshelf version]</w:t>
       </w:r>
       <w:r>
-        <w:t xml:space="preserve">.  </w:t>
-      </w:r>
-      <w:proofErr w:type="spellStart"/>
-      <w:r>
-        <w:t>Retrieved</w:t>
-      </w:r>
-      <w:proofErr w:type="spellEnd"/>
-      <w:r>
-        <w:t xml:space="preserve"> </w:t>
-      </w:r>
-      <w:proofErr w:type="spellStart"/>
-      <w:r>
-        <w:t>from</w:t>
-      </w:r>
-      <w:proofErr w:type="spellEnd"/>
-      <w:r>
-        <w:t xml:space="preserve"> vbk://978-607-15-1327-4</w:t>
+        <w:t>.  Retrieved from vbk://978-607-15-1327-4</w:t>
       </w:r>
       <w:r>
         <w:cr/>
@@ -8075,7 +8048,7 @@
 </file>
 
 <file path=customXml/itemProps1.xml><?xml version="1.0" encoding="utf-8"?>
-<ds:datastoreItem xmlns:ds="http://schemas.openxmlformats.org/officeDocument/2006/customXml" ds:itemID="{B49580EB-88E9-4FF3-B2D2-E1E6BA7FDCB3}">
+<ds:datastoreItem xmlns:ds="http://schemas.openxmlformats.org/officeDocument/2006/customXml" ds:itemID="{EC146745-27A0-448E-9AFE-046257E54F06}">
   <ds:schemaRefs>
     <ds:schemaRef ds:uri="http://schemas.openxmlformats.org/officeDocument/2006/bibliography"/>
   </ds:schemaRefs>

</xml_diff>

<commit_message>
Agregados requerimientos tentativos, casos de usos tentativos y cuadro base para la especificacion del requerimiento principal
</commit_message>
<xml_diff>
--- a/Arias_Esquivel_Jefrey_Proyecto1.docx
+++ b/Arias_Esquivel_Jefrey_Proyecto1.docx
@@ -549,7 +549,7 @@
             </w:rPr>
             <w:fldChar w:fldCharType="separate"/>
           </w:r>
-          <w:hyperlink w:anchor="_Toc33873402" w:history="1">
+          <w:hyperlink w:anchor="_Toc33974680" w:history="1">
             <w:r>
               <w:rPr>
                 <w:rStyle w:val="Hipervnculo"/>
@@ -576,7 +576,7 @@
                 <w:noProof/>
                 <w:webHidden/>
               </w:rPr>
-              <w:instrText xml:space="preserve"> PAGEREF _Toc33873402 \h </w:instrText>
+              <w:instrText xml:space="preserve"> PAGEREF _Toc33974680 \h </w:instrText>
             </w:r>
             <w:r>
               <w:rPr>
@@ -596,7 +596,7 @@
                 <w:noProof/>
                 <w:webHidden/>
               </w:rPr>
-              <w:t>1</w:t>
+              <w:t>2</w:t>
             </w:r>
             <w:r>
               <w:rPr>
@@ -617,7 +617,7 @@
               <w:lang w:val="es-CR" w:eastAsia="es-CR"/>
             </w:rPr>
           </w:pPr>
-          <w:hyperlink w:anchor="_Toc33873403" w:history="1">
+          <w:hyperlink w:anchor="_Toc33974681" w:history="1">
             <w:r>
               <w:rPr>
                 <w:rStyle w:val="Hipervnculo"/>
@@ -644,7 +644,7 @@
                 <w:noProof/>
                 <w:webHidden/>
               </w:rPr>
-              <w:instrText xml:space="preserve"> PAGEREF _Toc33873403 \h </w:instrText>
+              <w:instrText xml:space="preserve"> PAGEREF _Toc33974681 \h </w:instrText>
             </w:r>
             <w:r>
               <w:rPr>
@@ -664,7 +664,7 @@
                 <w:noProof/>
                 <w:webHidden/>
               </w:rPr>
-              <w:t>1</w:t>
+              <w:t>2</w:t>
             </w:r>
             <w:r>
               <w:rPr>
@@ -685,7 +685,7 @@
               <w:lang w:val="es-CR" w:eastAsia="es-CR"/>
             </w:rPr>
           </w:pPr>
-          <w:hyperlink w:anchor="_Toc33873404" w:history="1">
+          <w:hyperlink w:anchor="_Toc33974682" w:history="1">
             <w:r>
               <w:rPr>
                 <w:rStyle w:val="Hipervnculo"/>
@@ -712,7 +712,7 @@
                 <w:noProof/>
                 <w:webHidden/>
               </w:rPr>
-              <w:instrText xml:space="preserve"> PAGEREF _Toc33873404 \h </w:instrText>
+              <w:instrText xml:space="preserve"> PAGEREF _Toc33974682 \h </w:instrText>
             </w:r>
             <w:r>
               <w:rPr>
@@ -732,7 +732,7 @@
                 <w:noProof/>
                 <w:webHidden/>
               </w:rPr>
-              <w:t>2</w:t>
+              <w:t>3</w:t>
             </w:r>
             <w:r>
               <w:rPr>
@@ -753,7 +753,7 @@
               <w:lang w:val="es-CR" w:eastAsia="es-CR"/>
             </w:rPr>
           </w:pPr>
-          <w:hyperlink w:anchor="_Toc33873405" w:history="1">
+          <w:hyperlink w:anchor="_Toc33974683" w:history="1">
             <w:r>
               <w:rPr>
                 <w:rStyle w:val="Hipervnculo"/>
@@ -780,7 +780,7 @@
                 <w:noProof/>
                 <w:webHidden/>
               </w:rPr>
-              <w:instrText xml:space="preserve"> PAGEREF _Toc33873405 \h </w:instrText>
+              <w:instrText xml:space="preserve"> PAGEREF _Toc33974683 \h </w:instrText>
             </w:r>
             <w:r>
               <w:rPr>
@@ -800,7 +800,7 @@
                 <w:noProof/>
                 <w:webHidden/>
               </w:rPr>
-              <w:t>2</w:t>
+              <w:t>3</w:t>
             </w:r>
             <w:r>
               <w:rPr>
@@ -821,7 +821,7 @@
               <w:lang w:val="es-CR" w:eastAsia="es-CR"/>
             </w:rPr>
           </w:pPr>
-          <w:hyperlink w:anchor="_Toc33873406" w:history="1">
+          <w:hyperlink w:anchor="_Toc33974684" w:history="1">
             <w:r>
               <w:rPr>
                 <w:rStyle w:val="Hipervnculo"/>
@@ -848,7 +848,7 @@
                 <w:noProof/>
                 <w:webHidden/>
               </w:rPr>
-              <w:instrText xml:space="preserve"> PAGEREF _Toc33873406 \h </w:instrText>
+              <w:instrText xml:space="preserve"> PAGEREF _Toc33974684 \h </w:instrText>
             </w:r>
             <w:r>
               <w:rPr>
@@ -868,7 +868,7 @@
                 <w:noProof/>
                 <w:webHidden/>
               </w:rPr>
-              <w:t>2</w:t>
+              <w:t>4</w:t>
             </w:r>
             <w:r>
               <w:rPr>
@@ -889,7 +889,7 @@
               <w:lang w:val="es-CR" w:eastAsia="es-CR"/>
             </w:rPr>
           </w:pPr>
-          <w:hyperlink w:anchor="_Toc33873407" w:history="1">
+          <w:hyperlink w:anchor="_Toc33974685" w:history="1">
             <w:r>
               <w:rPr>
                 <w:rStyle w:val="Hipervnculo"/>
@@ -916,7 +916,7 @@
                 <w:noProof/>
                 <w:webHidden/>
               </w:rPr>
-              <w:instrText xml:space="preserve"> PAGEREF _Toc33873407 \h </w:instrText>
+              <w:instrText xml:space="preserve"> PAGEREF _Toc33974685 \h </w:instrText>
             </w:r>
             <w:r>
               <w:rPr>
@@ -936,7 +936,7 @@
                 <w:noProof/>
                 <w:webHidden/>
               </w:rPr>
-              <w:t>2</w:t>
+              <w:t>4</w:t>
             </w:r>
             <w:r>
               <w:rPr>
@@ -957,7 +957,7 @@
               <w:lang w:val="es-CR" w:eastAsia="es-CR"/>
             </w:rPr>
           </w:pPr>
-          <w:hyperlink w:anchor="_Toc33873408" w:history="1">
+          <w:hyperlink w:anchor="_Toc33974686" w:history="1">
             <w:r>
               <w:rPr>
                 <w:rStyle w:val="Hipervnculo"/>
@@ -984,7 +984,7 @@
                 <w:noProof/>
                 <w:webHidden/>
               </w:rPr>
-              <w:instrText xml:space="preserve"> PAGEREF _Toc33873408 \h </w:instrText>
+              <w:instrText xml:space="preserve"> PAGEREF _Toc33974686 \h </w:instrText>
             </w:r>
             <w:r>
               <w:rPr>
@@ -1004,7 +1004,7 @@
                 <w:noProof/>
                 <w:webHidden/>
               </w:rPr>
-              <w:t>2</w:t>
+              <w:t>5</w:t>
             </w:r>
             <w:r>
               <w:rPr>
@@ -1025,7 +1025,7 @@
               <w:lang w:val="es-CR" w:eastAsia="es-CR"/>
             </w:rPr>
           </w:pPr>
-          <w:hyperlink w:anchor="_Toc33873409" w:history="1">
+          <w:hyperlink w:anchor="_Toc33974687" w:history="1">
             <w:r>
               <w:rPr>
                 <w:rStyle w:val="Hipervnculo"/>
@@ -1052,7 +1052,7 @@
                 <w:noProof/>
                 <w:webHidden/>
               </w:rPr>
-              <w:instrText xml:space="preserve"> PAGEREF _Toc33873409 \h </w:instrText>
+              <w:instrText xml:space="preserve"> PAGEREF _Toc33974687 \h </w:instrText>
             </w:r>
             <w:r>
               <w:rPr>
@@ -1072,7 +1072,78 @@
                 <w:noProof/>
                 <w:webHidden/>
               </w:rPr>
-              <w:t>2</w:t>
+              <w:t>5</w:t>
+            </w:r>
+            <w:r>
+              <w:rPr>
+                <w:noProof/>
+                <w:webHidden/>
+              </w:rPr>
+              <w:fldChar w:fldCharType="end"/>
+            </w:r>
+          </w:hyperlink>
+        </w:p>
+        <w:p>
+          <w:pPr>
+            <w:pStyle w:val="TDC2"/>
+            <w:tabs>
+              <w:tab w:val="right" w:leader="dot" w:pos="8494"/>
+            </w:tabs>
+            <w:rPr>
+              <w:rFonts w:asciiTheme="minorHAnsi" w:eastAsiaTheme="minorEastAsia" w:hAnsiTheme="minorHAnsi"/>
+              <w:noProof/>
+              <w:szCs w:val="22"/>
+              <w:lang w:val="es-CR" w:eastAsia="es-CR"/>
+            </w:rPr>
+          </w:pPr>
+          <w:hyperlink w:anchor="_Toc33974688" w:history="1">
+            <w:r>
+              <w:rPr>
+                <w:rStyle w:val="Hipervnculo"/>
+                <w:noProof/>
+              </w:rPr>
+              <w:t>Especificación caso de uso “Realizar Reservación”</w:t>
+            </w:r>
+            <w:r>
+              <w:rPr>
+                <w:noProof/>
+                <w:webHidden/>
+              </w:rPr>
+              <w:tab/>
+            </w:r>
+            <w:r>
+              <w:rPr>
+                <w:noProof/>
+                <w:webHidden/>
+              </w:rPr>
+              <w:fldChar w:fldCharType="begin"/>
+            </w:r>
+            <w:r>
+              <w:rPr>
+                <w:noProof/>
+                <w:webHidden/>
+              </w:rPr>
+              <w:instrText xml:space="preserve"> PAGEREF _Toc33974688 \h </w:instrText>
+            </w:r>
+            <w:r>
+              <w:rPr>
+                <w:noProof/>
+                <w:webHidden/>
+              </w:rPr>
+            </w:r>
+            <w:r>
+              <w:rPr>
+                <w:noProof/>
+                <w:webHidden/>
+              </w:rPr>
+              <w:fldChar w:fldCharType="separate"/>
+            </w:r>
+            <w:r>
+              <w:rPr>
+                <w:noProof/>
+                <w:webHidden/>
+              </w:rPr>
+              <w:t>6</w:t>
             </w:r>
             <w:r>
               <w:rPr>
@@ -1093,7 +1164,7 @@
               <w:lang w:val="es-CR" w:eastAsia="es-CR"/>
             </w:rPr>
           </w:pPr>
-          <w:hyperlink w:anchor="_Toc33873410" w:history="1">
+          <w:hyperlink w:anchor="_Toc33974689" w:history="1">
             <w:r>
               <w:rPr>
                 <w:rStyle w:val="Hipervnculo"/>
@@ -1120,7 +1191,7 @@
                 <w:noProof/>
                 <w:webHidden/>
               </w:rPr>
-              <w:instrText xml:space="preserve"> PAGEREF _Toc33873410 \h </w:instrText>
+              <w:instrText xml:space="preserve"> PAGEREF _Toc33974689 \h </w:instrText>
             </w:r>
             <w:r>
               <w:rPr>
@@ -1140,7 +1211,7 @@
                 <w:noProof/>
                 <w:webHidden/>
               </w:rPr>
-              <w:t>2</w:t>
+              <w:t>6</w:t>
             </w:r>
             <w:r>
               <w:rPr>
@@ -1161,7 +1232,7 @@
               <w:lang w:val="es-CR" w:eastAsia="es-CR"/>
             </w:rPr>
           </w:pPr>
-          <w:hyperlink w:anchor="_Toc33873411" w:history="1">
+          <w:hyperlink w:anchor="_Toc33974690" w:history="1">
             <w:r>
               <w:rPr>
                 <w:rStyle w:val="Hipervnculo"/>
@@ -1188,7 +1259,7 @@
                 <w:noProof/>
                 <w:webHidden/>
               </w:rPr>
-              <w:instrText xml:space="preserve"> PAGEREF _Toc33873411 \h </w:instrText>
+              <w:instrText xml:space="preserve"> PAGEREF _Toc33974690 \h </w:instrText>
             </w:r>
             <w:r>
               <w:rPr>
@@ -1208,7 +1279,7 @@
                 <w:noProof/>
                 <w:webHidden/>
               </w:rPr>
-              <w:t>3</w:t>
+              <w:t>7</w:t>
             </w:r>
             <w:r>
               <w:rPr>
@@ -1309,7 +1380,7 @@
       <w:pPr>
         <w:pStyle w:val="Ttulo1"/>
       </w:pPr>
-      <w:bookmarkStart w:id="0" w:name="_Toc33873402"/>
+      <w:bookmarkStart w:id="0" w:name="_Toc33974680"/>
       <w:r>
         <w:lastRenderedPageBreak/>
         <w:t>Introducción.</w:t>
@@ -1328,7 +1399,7 @@
       <w:pPr>
         <w:pStyle w:val="Ttulo1"/>
       </w:pPr>
-      <w:bookmarkStart w:id="1" w:name="_Toc33873403"/>
+      <w:bookmarkStart w:id="1" w:name="_Toc33974681"/>
       <w:r>
         <w:t>Tipo de sistema y justificación</w:t>
       </w:r>
@@ -1346,16 +1417,60 @@
         <w:t xml:space="preserve">el desarrollo de </w:t>
       </w:r>
       <w:r>
-        <w:t xml:space="preserve">aplicaciones nativas, las webs apps y el desarrollo con sistemas </w:t>
-      </w:r>
-      <w:r>
-        <w:t>híbridos, como xamarin, phonegap, Steroids o otros frameworks de desarrollo multiplataforma.</w:t>
+        <w:t xml:space="preserve">aplicaciones nativas, las webs </w:t>
+      </w:r>
+      <w:proofErr w:type="gramStart"/>
+      <w:r>
+        <w:t>apps</w:t>
+      </w:r>
+      <w:proofErr w:type="gramEnd"/>
+      <w:r>
+        <w:t xml:space="preserve"> y el desarrollo con sistemas </w:t>
+      </w:r>
+      <w:r>
+        <w:t xml:space="preserve">híbridos, como xamarin, phonegap, Steroids </w:t>
+      </w:r>
+      <w:proofErr w:type="spellStart"/>
+      <w:r>
+        <w:t>o</w:t>
+      </w:r>
+      <w:proofErr w:type="spellEnd"/>
+      <w:r>
+        <w:t xml:space="preserve"> otros frameworks de desarrollo multiplataforma.</w:t>
       </w:r>
     </w:p>
     <w:p>
       <w:r>
         <w:tab/>
-        <w:t>Plantear el desarrollo con una web app esta completamente descartado ya que el usuario debe poder usar la aplicación aun cuando no tiene acceso a internet. Plantear el desarrollo con una aplicación nativa, satisface todos los requerimientos del proyecto, ya sean el uso de la aplicación aun sin estar conectado a internet y también el envió de notificaciones, sin embargo, debe definirse con la empresa en que sistema operativo desea usar su aplicación, y si cuenta con el presupuesto necesario para realizar el desarrollo para mas de un sistema operativo móvil, estas dudas deben planearse en la entrevista.</w:t>
+        <w:t xml:space="preserve">Plantear el desarrollo con una web </w:t>
+      </w:r>
+      <w:proofErr w:type="gramStart"/>
+      <w:r>
+        <w:t>app</w:t>
+      </w:r>
+      <w:proofErr w:type="gramEnd"/>
+      <w:r>
+        <w:t xml:space="preserve"> </w:t>
+      </w:r>
+      <w:r>
+        <w:t>está</w:t>
+      </w:r>
+      <w:r>
+        <w:t xml:space="preserve"> completamente descartado ya que el usuario debe poder usar la aplicación aun cuando no tiene acceso a internet. Plantear el desarrollo con una aplicación nativa, satisface todos los requerimientos del proyecto, ya sean el uso de la aplicación aun sin estar conectado a internet y también </w:t>
+      </w:r>
+      <w:proofErr w:type="spellStart"/>
+      <w:r>
+        <w:t>el</w:t>
+      </w:r>
+      <w:proofErr w:type="spellEnd"/>
+      <w:r>
+        <w:t xml:space="preserve"> envió de notificaciones, sin embargo, debe definirse con la empresa en que sistema operativo desea usar su aplicación, y si cuenta con el presupuesto necesario para realizar el desarrollo para </w:t>
+      </w:r>
+      <w:r>
+        <w:t>más</w:t>
+      </w:r>
+      <w:r>
+        <w:t xml:space="preserve"> de un sistema operativo móvil, estas dudas deben planearse en la entrevista.</w:t>
       </w:r>
     </w:p>
     <w:p>
@@ -1387,7 +1502,7 @@
       <w:pPr>
         <w:pStyle w:val="Ttulo1"/>
       </w:pPr>
-      <w:bookmarkStart w:id="2" w:name="_Toc33873404"/>
+      <w:bookmarkStart w:id="2" w:name="_Toc33974682"/>
       <w:r>
         <w:lastRenderedPageBreak/>
         <w:t>Identificación y categorización de involucrados</w:t>
@@ -1635,7 +1750,7 @@
       <w:pPr>
         <w:pStyle w:val="Ttulo1"/>
       </w:pPr>
-      <w:bookmarkStart w:id="3" w:name="_Toc33873405"/>
+      <w:bookmarkStart w:id="3" w:name="_Toc33974683"/>
       <w:r>
         <w:t>Diseño de entrevista.</w:t>
       </w:r>
@@ -1650,7 +1765,13 @@
     <w:p>
       <w:r>
         <w:tab/>
-        <w:t>¿En que sistema o sistemas operativos debe funcionar la aplicación?</w:t>
+        <w:t xml:space="preserve">¿En </w:t>
+      </w:r>
+      <w:r>
+        <w:t>qué</w:t>
+      </w:r>
+      <w:r>
+        <w:t xml:space="preserve"> sistema o sistemas operativos debe funcionar la aplicación?</w:t>
       </w:r>
     </w:p>
     <w:p>
@@ -1658,7 +1779,13 @@
         <w:tab/>
       </w:r>
       <w:r>
-        <w:t>¿Cuentan con el presupuesto para desarrollar en mas de un sistema operativo?</w:t>
+        <w:t xml:space="preserve">¿Cuentan con el presupuesto para desarrollar en </w:t>
+      </w:r>
+      <w:r>
+        <w:t>más</w:t>
+      </w:r>
+      <w:r>
+        <w:t xml:space="preserve"> de un sistema operativo?</w:t>
       </w:r>
     </w:p>
     <w:p>
@@ -1676,7 +1803,15 @@
     <w:p>
       <w:r>
         <w:tab/>
-        <w:t>¿Cómo desea recibir los datos de la afiliación? ¿Por correo, por medio de la app?</w:t>
+        <w:t xml:space="preserve">¿Cómo desea recibir los datos de la afiliación? ¿Por correo, por medio de la </w:t>
+      </w:r>
+      <w:proofErr w:type="gramStart"/>
+      <w:r>
+        <w:t>app</w:t>
+      </w:r>
+      <w:proofErr w:type="gramEnd"/>
+      <w:r>
+        <w:t>?</w:t>
       </w:r>
     </w:p>
     <w:p>
@@ -1684,8 +1819,6 @@
         <w:tab/>
         <w:t>¿Cómo desea que se visualicen las notificaciones?</w:t>
       </w:r>
-      <w:bookmarkStart w:id="4" w:name="_GoBack"/>
-      <w:bookmarkEnd w:id="4"/>
     </w:p>
     <w:p/>
     <w:p/>
@@ -1695,12 +1828,12 @@
       <w:pPr>
         <w:pStyle w:val="Ttulo1"/>
       </w:pPr>
-      <w:bookmarkStart w:id="5" w:name="_Toc33873406"/>
+      <w:bookmarkStart w:id="4" w:name="_Toc33974684"/>
       <w:r>
         <w:lastRenderedPageBreak/>
         <w:t>Prototipo de las 5 pantallas principales del sistema.</w:t>
       </w:r>
-      <w:bookmarkEnd w:id="5"/>
+      <w:bookmarkEnd w:id="4"/>
     </w:p>
     <w:p/>
     <w:p/>
@@ -1708,7 +1841,7 @@
       <w:pPr>
         <w:pStyle w:val="Ttulo1"/>
       </w:pPr>
-      <w:bookmarkStart w:id="6" w:name="_Toc33873407"/>
+      <w:bookmarkStart w:id="5" w:name="_Toc33974685"/>
       <w:r>
         <w:t xml:space="preserve">Listado de requerimientos, categorización y </w:t>
       </w:r>
@@ -1718,7 +1851,150 @@
       <w:r>
         <w:t>.</w:t>
       </w:r>
-      <w:bookmarkEnd w:id="6"/>
+      <w:bookmarkEnd w:id="5"/>
+    </w:p>
+    <w:p>
+      <w:pPr>
+        <w:pStyle w:val="Prrafodelista"/>
+        <w:numPr>
+          <w:ilvl w:val="0"/>
+          <w:numId w:val="49"/>
+        </w:numPr>
+      </w:pPr>
+      <w:r>
+        <w:t>Hacer una pantalla en la cual se pueda registrar un</w:t>
+      </w:r>
+      <w:r>
+        <w:t xml:space="preserve"> productor</w:t>
+      </w:r>
+      <w:r>
+        <w:t xml:space="preserve"> para hacer la afiliación.</w:t>
+      </w:r>
+    </w:p>
+    <w:p>
+      <w:pPr>
+        <w:pStyle w:val="Prrafodelista"/>
+        <w:numPr>
+          <w:ilvl w:val="0"/>
+          <w:numId w:val="49"/>
+        </w:numPr>
+      </w:pPr>
+      <w:r>
+        <w:t>Hacer una pantalla para registrar la producción diaria, indicando tipo de café y cantidad de cajuelas.</w:t>
+      </w:r>
+    </w:p>
+    <w:p>
+      <w:pPr>
+        <w:pStyle w:val="Prrafodelista"/>
+        <w:numPr>
+          <w:ilvl w:val="0"/>
+          <w:numId w:val="49"/>
+        </w:numPr>
+      </w:pPr>
+      <w:r>
+        <w:t xml:space="preserve">Hacer pantalla donde se puedan registrar los trabajadores temporales, ingresando, Nombre, Dirección Permanente, Correo, Teléfono, Fechas disponibles la siguiente temporada. </w:t>
+      </w:r>
+      <w:proofErr w:type="gramStart"/>
+      <w:r>
+        <w:t>Datos a definir</w:t>
+      </w:r>
+      <w:proofErr w:type="gramEnd"/>
+      <w:r>
+        <w:t xml:space="preserve"> sobre el grupo familiar.</w:t>
+      </w:r>
+    </w:p>
+    <w:p>
+      <w:pPr>
+        <w:pStyle w:val="Prrafodelista"/>
+        <w:numPr>
+          <w:ilvl w:val="0"/>
+          <w:numId w:val="49"/>
+        </w:numPr>
+      </w:pPr>
+      <w:r>
+        <w:t>Pantalla donde se muestren anuncios y avisos.</w:t>
+      </w:r>
+    </w:p>
+    <w:p>
+      <w:pPr>
+        <w:pStyle w:val="Prrafodelista"/>
+        <w:numPr>
+          <w:ilvl w:val="0"/>
+          <w:numId w:val="49"/>
+        </w:numPr>
+      </w:pPr>
+      <w:r>
+        <w:t>Poder enviar mensajes a los productores.</w:t>
+      </w:r>
+    </w:p>
+    <w:p>
+      <w:pPr>
+        <w:pStyle w:val="Prrafodelista"/>
+        <w:numPr>
+          <w:ilvl w:val="0"/>
+          <w:numId w:val="49"/>
+        </w:numPr>
+      </w:pPr>
+      <w:r>
+        <w:t>Pantalla de reportes para consultar la información de las fincas registradas. Debe mostrar las fincas registradas, su producción histórica y acceso a los trabajadores temporales registrados por finca.</w:t>
+      </w:r>
+    </w:p>
+    <w:p>
+      <w:pPr>
+        <w:pStyle w:val="Prrafodelista"/>
+        <w:numPr>
+          <w:ilvl w:val="0"/>
+          <w:numId w:val="49"/>
+        </w:numPr>
+      </w:pPr>
+      <w:r>
+        <w:t xml:space="preserve">Pantalla que muestre el detalle de la información </w:t>
+      </w:r>
+      <w:r>
+        <w:t xml:space="preserve">de una </w:t>
+      </w:r>
+      <w:r>
+        <w:t>finca registrada</w:t>
+      </w:r>
+      <w:r>
+        <w:t>, Nombre, Información de contacto, Ubicación de la Finca, Área de cultivo, Tipos de café cultivado, Productividad esperada.</w:t>
+      </w:r>
+    </w:p>
+    <w:p>
+      <w:pPr>
+        <w:pStyle w:val="Prrafodelista"/>
+        <w:numPr>
+          <w:ilvl w:val="0"/>
+          <w:numId w:val="49"/>
+        </w:numPr>
+      </w:pPr>
+      <w:r>
+        <w:t>Pantalla donde se pueda observar el detalle de la producción histórica por día.</w:t>
+      </w:r>
+    </w:p>
+    <w:p>
+      <w:pPr>
+        <w:pStyle w:val="Prrafodelista"/>
+        <w:numPr>
+          <w:ilvl w:val="0"/>
+          <w:numId w:val="49"/>
+        </w:numPr>
+      </w:pPr>
+      <w:r>
+        <w:t>Pantalla donde se puedan observar los trabajadores temporales registrados en una finca.</w:t>
+      </w:r>
+    </w:p>
+    <w:p>
+      <w:pPr>
+        <w:pStyle w:val="Prrafodelista"/>
+        <w:numPr>
+          <w:ilvl w:val="0"/>
+          <w:numId w:val="49"/>
+        </w:numPr>
+      </w:pPr>
+      <w:r>
+        <w:t>Pantalla donde se puedan observar los datos de un trabajador temporal registrado</w:t>
+      </w:r>
     </w:p>
     <w:p/>
     <w:p/>
@@ -1726,90 +2002,89 @@
       <w:pPr>
         <w:pStyle w:val="Ttulo1"/>
       </w:pPr>
-      <w:bookmarkStart w:id="7" w:name="_Toc33873408"/>
-      <w:r>
+      <w:bookmarkStart w:id="6" w:name="_Toc33974686"/>
+      <w:r>
+        <w:lastRenderedPageBreak/>
         <w:t>Descripciones breves de los 5 casos de usos principales.</w:t>
       </w:r>
-      <w:bookmarkEnd w:id="7"/>
-    </w:p>
-    <w:p/>
-    <w:p/>
-    <w:p>
-      <w:pPr>
-        <w:pStyle w:val="Ttulo1"/>
-      </w:pPr>
-      <w:bookmarkStart w:id="8" w:name="_Toc33873409"/>
-      <w:r>
-        <w:t>Selección y descripción de caso de uso más importante.</w:t>
-      </w:r>
-      <w:bookmarkEnd w:id="8"/>
-    </w:p>
-    <w:p/>
-    <w:p/>
-    <w:p/>
-    <w:p>
-      <w:pPr>
-        <w:pStyle w:val="Ttulo1"/>
-      </w:pPr>
-      <w:bookmarkStart w:id="9" w:name="_Toc33873410"/>
-      <w:r>
-        <w:t>Conclusiones.</w:t>
-      </w:r>
-      <w:bookmarkEnd w:id="9"/>
+      <w:bookmarkEnd w:id="6"/>
     </w:p>
     <w:p>
       <w:pPr>
-        <w:rPr>
-          <w:rFonts w:cs="Arial"/>
-        </w:rPr>
-      </w:pPr>
+        <w:pStyle w:val="Prrafodelista"/>
+        <w:numPr>
+          <w:ilvl w:val="0"/>
+          <w:numId w:val="48"/>
+        </w:numPr>
+      </w:pPr>
+      <w:r>
+        <w:t>Solicitar afiliación.</w:t>
+      </w:r>
     </w:p>
     <w:p>
       <w:pPr>
-        <w:rPr>
-          <w:rFonts w:cs="Arial"/>
-        </w:rPr>
-      </w:pPr>
+        <w:pStyle w:val="Prrafodelista"/>
+        <w:numPr>
+          <w:ilvl w:val="0"/>
+          <w:numId w:val="48"/>
+        </w:numPr>
+      </w:pPr>
+      <w:r>
+        <w:t>Reportar producción por día.</w:t>
+      </w:r>
     </w:p>
     <w:p>
       <w:pPr>
-        <w:rPr>
-          <w:rFonts w:cs="Arial"/>
-        </w:rPr>
-      </w:pPr>
+        <w:pStyle w:val="Prrafodelista"/>
+        <w:numPr>
+          <w:ilvl w:val="0"/>
+          <w:numId w:val="48"/>
+        </w:numPr>
+      </w:pPr>
+      <w:r>
+        <w:t>Registro de trabajadores temporales.</w:t>
+      </w:r>
     </w:p>
     <w:p>
       <w:pPr>
-        <w:rPr>
-          <w:rFonts w:cs="Arial"/>
-        </w:rPr>
-      </w:pPr>
+        <w:pStyle w:val="Prrafodelista"/>
+        <w:numPr>
+          <w:ilvl w:val="0"/>
+          <w:numId w:val="48"/>
+        </w:numPr>
+      </w:pPr>
+      <w:r>
+        <w:t>Mostrar información general.</w:t>
+      </w:r>
     </w:p>
     <w:p>
       <w:pPr>
-        <w:rPr>
-          <w:rFonts w:cs="Arial"/>
-        </w:rPr>
-      </w:pPr>
+        <w:pStyle w:val="Prrafodelista"/>
+        <w:numPr>
+          <w:ilvl w:val="0"/>
+          <w:numId w:val="48"/>
+        </w:numPr>
+      </w:pPr>
+      <w:r>
+        <w:t>Generar notificaciones y anuncios.</w:t>
+      </w:r>
     </w:p>
     <w:p>
       <w:pPr>
-        <w:rPr>
-          <w:rFonts w:cs="Arial"/>
-        </w:rPr>
-      </w:pPr>
+        <w:pStyle w:val="Prrafodelista"/>
+        <w:numPr>
+          <w:ilvl w:val="0"/>
+          <w:numId w:val="48"/>
+        </w:numPr>
+      </w:pPr>
+      <w:r>
+        <w:t>Enviar mensajes a los productores registrados.</w:t>
+      </w:r>
     </w:p>
     <w:p>
       <w:pPr>
-        <w:rPr>
-          <w:rFonts w:cs="Arial"/>
-        </w:rPr>
-      </w:pPr>
-    </w:p>
-    <w:p>
-      <w:r>
-        <w:tab/>
-      </w:r>
+        <w:pStyle w:val="Prrafodelista"/>
+      </w:pPr>
     </w:p>
     <w:p/>
     <w:p/>
@@ -1825,13 +2100,465 @@
       <w:pPr>
         <w:pStyle w:val="Ttulo1"/>
       </w:pPr>
-      <w:bookmarkStart w:id="10" w:name="_Toc33873411"/>
-      <w:r>
+      <w:bookmarkStart w:id="7" w:name="_Toc33974687"/>
+      <w:r>
+        <w:t>Selección y descripción de caso de uso más importante.</w:t>
+      </w:r>
+      <w:bookmarkEnd w:id="7"/>
+    </w:p>
+    <w:p/>
+    <w:p/>
+    <w:p/>
+    <w:p/>
+    <w:p>
+      <w:pPr>
+        <w:pStyle w:val="Ttulo2"/>
+      </w:pPr>
+      <w:bookmarkStart w:id="8" w:name="_Toc33974688"/>
+      <w:r>
+        <w:lastRenderedPageBreak/>
+        <w:t>Especificación caso de uso “Realizar Reservación”</w:t>
+      </w:r>
+      <w:bookmarkEnd w:id="8"/>
+    </w:p>
+    <w:p>
+      <w:pPr>
+        <w:spacing w:after="0"/>
+        <w:jc w:val="center"/>
+        <w:rPr>
+          <w:b/>
+          <w:i/>
+        </w:rPr>
+      </w:pPr>
+    </w:p>
+    <w:p>
+      <w:pPr>
+        <w:spacing w:after="0"/>
+        <w:jc w:val="center"/>
+      </w:pPr>
+      <w:r>
+        <w:rPr>
+          <w:b/>
+          <w:i/>
+        </w:rPr>
+        <w:t>Tabla 1.</w:t>
+      </w:r>
+      <w:r>
+        <w:t xml:space="preserve"> Caso de uso “Realizar Reservación”</w:t>
+      </w:r>
+    </w:p>
+    <w:tbl>
+      <w:tblPr>
+        <w:tblW w:w="8377" w:type="dxa"/>
+        <w:jc w:val="center"/>
+        <w:tblBorders>
+          <w:top w:val="single" w:sz="5" w:space="0" w:color="000000"/>
+          <w:left w:val="single" w:sz="5" w:space="0" w:color="000000"/>
+          <w:bottom w:val="single" w:sz="5" w:space="0" w:color="000000"/>
+          <w:right w:val="single" w:sz="5" w:space="0" w:color="000000"/>
+          <w:insideH w:val="single" w:sz="5" w:space="0" w:color="000000"/>
+          <w:insideV w:val="single" w:sz="5" w:space="0" w:color="000000"/>
+        </w:tblBorders>
+        <w:tblLayout w:type="fixed"/>
+        <w:tblLook w:val="0600" w:firstRow="0" w:lastRow="0" w:firstColumn="0" w:lastColumn="0" w:noHBand="1" w:noVBand="1"/>
+      </w:tblPr>
+      <w:tblGrid>
+        <w:gridCol w:w="8377"/>
+      </w:tblGrid>
+      <w:tr>
+        <w:trPr>
+          <w:jc w:val="center"/>
+        </w:trPr>
+        <w:tc>
+          <w:tcPr>
+            <w:tcW w:w="8377" w:type="dxa"/>
+          </w:tcPr>
+          <w:p>
+            <w:pPr>
+              <w:spacing w:before="100" w:beforeAutospacing="1" w:after="100" w:afterAutospacing="1" w:line="276" w:lineRule="auto"/>
+              <w:rPr>
+                <w:sz w:val="24"/>
+              </w:rPr>
+            </w:pPr>
+            <w:r>
+              <w:rPr>
+                <w:b/>
+                <w:sz w:val="24"/>
+              </w:rPr>
+              <w:t>Nombre:</w:t>
+            </w:r>
+            <w:r>
+              <w:rPr>
+                <w:sz w:val="24"/>
+              </w:rPr>
+              <w:t xml:space="preserve"> Realizar Reservación. </w:t>
+            </w:r>
+          </w:p>
+        </w:tc>
+      </w:tr>
+      <w:tr>
+        <w:trPr>
+          <w:jc w:val="center"/>
+        </w:trPr>
+        <w:tc>
+          <w:tcPr>
+            <w:tcW w:w="8377" w:type="dxa"/>
+          </w:tcPr>
+          <w:p>
+            <w:pPr>
+              <w:spacing w:before="100" w:beforeAutospacing="1" w:after="100" w:afterAutospacing="1" w:line="276" w:lineRule="auto"/>
+              <w:rPr>
+                <w:sz w:val="24"/>
+              </w:rPr>
+            </w:pPr>
+            <w:r>
+              <w:rPr>
+                <w:b/>
+                <w:sz w:val="24"/>
+              </w:rPr>
+              <w:t>Actor principal:</w:t>
+            </w:r>
+            <w:r>
+              <w:rPr>
+                <w:sz w:val="24"/>
+              </w:rPr>
+              <w:t xml:space="preserve"> Usuario-Cliente</w:t>
+            </w:r>
+          </w:p>
+        </w:tc>
+      </w:tr>
+      <w:tr>
+        <w:trPr>
+          <w:jc w:val="center"/>
+        </w:trPr>
+        <w:tc>
+          <w:tcPr>
+            <w:tcW w:w="8377" w:type="dxa"/>
+          </w:tcPr>
+          <w:p>
+            <w:pPr>
+              <w:spacing w:before="100" w:beforeAutospacing="1" w:after="100" w:afterAutospacing="1" w:line="276" w:lineRule="auto"/>
+              <w:rPr>
+                <w:sz w:val="24"/>
+              </w:rPr>
+            </w:pPr>
+            <w:r>
+              <w:rPr>
+                <w:sz w:val="24"/>
+              </w:rPr>
+              <w:t>El Usuario desea realizar una reservación en el tour seleccionado.</w:t>
+            </w:r>
+          </w:p>
+        </w:tc>
+      </w:tr>
+      <w:tr>
+        <w:trPr>
+          <w:jc w:val="center"/>
+        </w:trPr>
+        <w:tc>
+          <w:tcPr>
+            <w:tcW w:w="8377" w:type="dxa"/>
+          </w:tcPr>
+          <w:p>
+            <w:pPr>
+              <w:spacing w:before="100" w:beforeAutospacing="1" w:after="100" w:afterAutospacing="1" w:line="276" w:lineRule="auto"/>
+              <w:rPr>
+                <w:sz w:val="24"/>
+              </w:rPr>
+            </w:pPr>
+            <w:r>
+              <w:rPr>
+                <w:b/>
+                <w:sz w:val="24"/>
+              </w:rPr>
+              <w:t>Precondiciones:</w:t>
+            </w:r>
+            <w:r>
+              <w:rPr>
+                <w:sz w:val="24"/>
+              </w:rPr>
+              <w:t xml:space="preserve"> </w:t>
+            </w:r>
+            <w:r>
+              <w:rPr>
+                <w:sz w:val="24"/>
+              </w:rPr>
+              <w:t>Si</w:t>
+            </w:r>
+            <w:r>
+              <w:rPr>
+                <w:sz w:val="24"/>
+              </w:rPr>
+              <w:t xml:space="preserve"> Usuario-Cliente previamente registrado, selecciona uno de los tours mostrados en la página principal, e ingresa a la página del tour correspondiente.</w:t>
+            </w:r>
+          </w:p>
+        </w:tc>
+      </w:tr>
+      <w:tr>
+        <w:trPr>
+          <w:jc w:val="center"/>
+        </w:trPr>
+        <w:tc>
+          <w:tcPr>
+            <w:tcW w:w="8377" w:type="dxa"/>
+          </w:tcPr>
+          <w:p>
+            <w:pPr>
+              <w:spacing w:before="100" w:beforeAutospacing="1" w:after="100" w:afterAutospacing="1" w:line="276" w:lineRule="auto"/>
+              <w:rPr>
+                <w:sz w:val="24"/>
+              </w:rPr>
+            </w:pPr>
+            <w:r>
+              <w:rPr>
+                <w:b/>
+                <w:sz w:val="24"/>
+              </w:rPr>
+              <w:t>Postcondiciones:</w:t>
+            </w:r>
+            <w:r>
+              <w:rPr>
+                <w:sz w:val="24"/>
+              </w:rPr>
+              <w:t xml:space="preserve"> </w:t>
+            </w:r>
+            <w:r>
+              <w:rPr>
+                <w:sz w:val="24"/>
+              </w:rPr>
+              <w:t>S</w:t>
+            </w:r>
+            <w:r>
+              <w:rPr>
+                <w:sz w:val="24"/>
+              </w:rPr>
+              <w:t>e realiza la reservación correctamente y se le informa al usuario de la operación exitosa, se retorna a la página principal.</w:t>
+            </w:r>
+          </w:p>
+        </w:tc>
+      </w:tr>
+      <w:tr>
+        <w:trPr>
+          <w:jc w:val="center"/>
+        </w:trPr>
+        <w:tc>
+          <w:tcPr>
+            <w:tcW w:w="8377" w:type="dxa"/>
+          </w:tcPr>
+          <w:p>
+            <w:pPr>
+              <w:spacing w:before="100" w:beforeAutospacing="1" w:after="100" w:afterAutospacing="1" w:line="276" w:lineRule="auto"/>
+              <w:rPr>
+                <w:sz w:val="24"/>
+              </w:rPr>
+            </w:pPr>
+            <w:r>
+              <w:rPr>
+                <w:b/>
+                <w:sz w:val="24"/>
+              </w:rPr>
+              <w:t xml:space="preserve">Escenario Principal: </w:t>
+            </w:r>
+            <w:r>
+              <w:rPr>
+                <w:sz w:val="24"/>
+              </w:rPr>
+              <w:t>El Usuario-Cliente ingresa sus datos: Identificación, correo electrónico, cantidad de adultos, cantidad de niños y la fecha de la reservación</w:t>
+            </w:r>
+            <w:r>
+              <w:rPr>
+                <w:sz w:val="24"/>
+              </w:rPr>
+              <w:t>, correctamente, entonces procede a reservar. Se le muestra un mensaje indicando que la reservación se realizó correctamente. Y se retorna a la página que muestra los Tours.</w:t>
+            </w:r>
+          </w:p>
+        </w:tc>
+      </w:tr>
+      <w:tr>
+        <w:trPr>
+          <w:jc w:val="center"/>
+        </w:trPr>
+        <w:tc>
+          <w:tcPr>
+            <w:tcW w:w="8377" w:type="dxa"/>
+          </w:tcPr>
+          <w:p>
+            <w:pPr>
+              <w:pStyle w:val="Sinespaciado"/>
+              <w:spacing w:line="276" w:lineRule="auto"/>
+              <w:jc w:val="both"/>
+              <w:rPr>
+                <w:b/>
+                <w:sz w:val="24"/>
+              </w:rPr>
+            </w:pPr>
+            <w:r>
+              <w:rPr>
+                <w:b/>
+                <w:sz w:val="24"/>
+              </w:rPr>
+              <w:t xml:space="preserve">Flujos Alternativos: </w:t>
+            </w:r>
+            <w:r>
+              <w:rPr>
+                <w:sz w:val="24"/>
+              </w:rPr>
+              <w:t>Si el usuario ingresa incorrectamente los datos o deja espacios en blanco el sistema no debe permitir realizar la reservación, se debe informar al Usuario del error cometido.</w:t>
+            </w:r>
+          </w:p>
+          <w:p>
+            <w:pPr>
+              <w:pStyle w:val="Sinespaciado"/>
+              <w:spacing w:line="276" w:lineRule="auto"/>
+              <w:jc w:val="both"/>
+              <w:rPr>
+                <w:sz w:val="24"/>
+              </w:rPr>
+            </w:pPr>
+            <w:r>
+              <w:rPr>
+                <w:sz w:val="24"/>
+              </w:rPr>
+              <w:t>Si el usuario cambia de parecer y desea reservar otro Tour, debe existir una opción para regresar a la página de Tours.</w:t>
+            </w:r>
+          </w:p>
+        </w:tc>
+      </w:tr>
+      <w:tr>
+        <w:trPr>
+          <w:jc w:val="center"/>
+        </w:trPr>
+        <w:tc>
+          <w:tcPr>
+            <w:tcW w:w="8377" w:type="dxa"/>
+          </w:tcPr>
+          <w:p>
+            <w:pPr>
+              <w:spacing w:before="100" w:beforeAutospacing="1" w:after="100" w:afterAutospacing="1" w:line="276" w:lineRule="auto"/>
+              <w:rPr>
+                <w:sz w:val="24"/>
+              </w:rPr>
+            </w:pPr>
+            <w:r>
+              <w:rPr>
+                <w:b/>
+                <w:sz w:val="24"/>
+              </w:rPr>
+              <w:t>Frecuencia:</w:t>
+            </w:r>
+            <w:r>
+              <w:rPr>
+                <w:sz w:val="24"/>
+              </w:rPr>
+              <w:t xml:space="preserve"> Este caso ocurre cada vez que un usuario se registra y desea realizar una reservación.</w:t>
+            </w:r>
+          </w:p>
+        </w:tc>
+      </w:tr>
+    </w:tbl>
+    <w:p/>
+    <w:p/>
+    <w:p/>
+    <w:p/>
+    <w:p/>
+    <w:p/>
+    <w:p/>
+    <w:p/>
+    <w:p>
+      <w:pPr>
+        <w:pStyle w:val="Ttulo1"/>
+      </w:pPr>
+      <w:bookmarkStart w:id="9" w:name="_Toc33974689"/>
+      <w:r>
+        <w:lastRenderedPageBreak/>
+        <w:t>Conclusiones.</w:t>
+      </w:r>
+      <w:bookmarkEnd w:id="9"/>
+    </w:p>
+    <w:p>
+      <w:pPr>
+        <w:rPr>
+          <w:rFonts w:cs="Arial"/>
+        </w:rPr>
+      </w:pPr>
+    </w:p>
+    <w:p>
+      <w:pPr>
+        <w:rPr>
+          <w:rFonts w:cs="Arial"/>
+        </w:rPr>
+      </w:pPr>
+    </w:p>
+    <w:p>
+      <w:pPr>
+        <w:rPr>
+          <w:rFonts w:cs="Arial"/>
+        </w:rPr>
+      </w:pPr>
+    </w:p>
+    <w:p>
+      <w:pPr>
+        <w:rPr>
+          <w:rFonts w:cs="Arial"/>
+        </w:rPr>
+      </w:pPr>
+    </w:p>
+    <w:p>
+      <w:pPr>
+        <w:rPr>
+          <w:rFonts w:cs="Arial"/>
+        </w:rPr>
+      </w:pPr>
+    </w:p>
+    <w:p>
+      <w:pPr>
+        <w:rPr>
+          <w:rFonts w:cs="Arial"/>
+        </w:rPr>
+      </w:pPr>
+    </w:p>
+    <w:p>
+      <w:pPr>
+        <w:rPr>
+          <w:rFonts w:cs="Arial"/>
+        </w:rPr>
+      </w:pPr>
+    </w:p>
+    <w:p>
+      <w:r>
+        <w:tab/>
+      </w:r>
+    </w:p>
+    <w:p/>
+    <w:p/>
+    <w:p/>
+    <w:p/>
+    <w:p/>
+    <w:p/>
+    <w:p/>
+    <w:p/>
+    <w:p/>
+    <w:p/>
+    <w:p/>
+    <w:p/>
+    <w:p/>
+    <w:p/>
+    <w:p/>
+    <w:p>
+      <w:pPr>
+        <w:pStyle w:val="Ttulo1"/>
+      </w:pPr>
+      <w:bookmarkStart w:id="10" w:name="_Toc33974690"/>
+      <w:r>
+        <w:lastRenderedPageBreak/>
         <w:t>Bibliografía.</w:t>
       </w:r>
       <w:bookmarkEnd w:id="10"/>
     </w:p>
-    <w:p/>
+    <w:p>
+      <w:bookmarkStart w:id="11" w:name="_GoBack"/>
+      <w:bookmarkEnd w:id="11"/>
+    </w:p>
     <w:p>
       <w:r>
         <w:t>Whitten, J. L.  (2016</w:t>
@@ -1843,7 +2570,27 @@
           <w:i/>
           <w:iCs/>
         </w:rPr>
-        <w:t xml:space="preserve">). Ingeniería de requerimientos [VitalSource </w:t>
+        <w:t>). Ingeniería de requerimientos [</w:t>
+      </w:r>
+      <w:proofErr w:type="spellStart"/>
+      <w:r>
+        <w:rPr>
+          <w:b/>
+          <w:bCs/>
+          <w:i/>
+          <w:iCs/>
+        </w:rPr>
+        <w:t>VitalSource</w:t>
+      </w:r>
+      <w:proofErr w:type="spellEnd"/>
+      <w:r>
+        <w:rPr>
+          <w:b/>
+          <w:bCs/>
+          <w:i/>
+          <w:iCs/>
+        </w:rPr>
+        <w:t xml:space="preserve"> </w:t>
       </w:r>
       <w:r>
         <w:rPr>
@@ -1861,10 +2608,46 @@
           <w:i/>
           <w:iCs/>
         </w:rPr>
-        <w:t>Bookshelf version]</w:t>
-      </w:r>
-      <w:r>
-        <w:t>.  Retrieved from vbk://978-607-15-1327-4</w:t>
+        <w:t xml:space="preserve">Bookshelf </w:t>
+      </w:r>
+      <w:proofErr w:type="spellStart"/>
+      <w:r>
+        <w:rPr>
+          <w:b/>
+          <w:bCs/>
+          <w:i/>
+          <w:iCs/>
+        </w:rPr>
+        <w:t>version</w:t>
+      </w:r>
+      <w:proofErr w:type="spellEnd"/>
+      <w:r>
+        <w:rPr>
+          <w:b/>
+          <w:bCs/>
+          <w:i/>
+          <w:iCs/>
+        </w:rPr>
+        <w:t>]</w:t>
+      </w:r>
+      <w:r>
+        <w:t xml:space="preserve">.  </w:t>
+      </w:r>
+      <w:proofErr w:type="spellStart"/>
+      <w:r>
+        <w:t>Retrieved</w:t>
+      </w:r>
+      <w:proofErr w:type="spellEnd"/>
+      <w:r>
+        <w:t xml:space="preserve"> </w:t>
+      </w:r>
+      <w:proofErr w:type="spellStart"/>
+      <w:r>
+        <w:t>from</w:t>
+      </w:r>
+      <w:proofErr w:type="spellEnd"/>
+      <w:r>
+        <w:t xml:space="preserve"> vbk://978-607-15-1327-4</w:t>
       </w:r>
       <w:r>
         <w:cr/>
@@ -5032,6 +5815,182 @@
     </w:lvl>
   </w:abstractNum>
   <w:abstractNum w:abstractNumId="30" w15:restartNumberingAfterBreak="0">
+    <w:nsid w:val="53F77408"/>
+    <w:multiLevelType w:val="hybridMultilevel"/>
+    <w:tmpl w:val="2E0E1B16"/>
+    <w:lvl w:ilvl="0" w:tplc="140A000F">
+      <w:start w:val="1"/>
+      <w:numFmt w:val="decimal"/>
+      <w:lvlText w:val="%1."/>
+      <w:lvlJc w:val="left"/>
+      <w:pPr>
+        <w:ind w:left="720" w:hanging="360"/>
+      </w:pPr>
+    </w:lvl>
+    <w:lvl w:ilvl="1" w:tplc="140A0019" w:tentative="1">
+      <w:start w:val="1"/>
+      <w:numFmt w:val="lowerLetter"/>
+      <w:lvlText w:val="%2."/>
+      <w:lvlJc w:val="left"/>
+      <w:pPr>
+        <w:ind w:left="1440" w:hanging="360"/>
+      </w:pPr>
+    </w:lvl>
+    <w:lvl w:ilvl="2" w:tplc="140A001B" w:tentative="1">
+      <w:start w:val="1"/>
+      <w:numFmt w:val="lowerRoman"/>
+      <w:lvlText w:val="%3."/>
+      <w:lvlJc w:val="right"/>
+      <w:pPr>
+        <w:ind w:left="2160" w:hanging="180"/>
+      </w:pPr>
+    </w:lvl>
+    <w:lvl w:ilvl="3" w:tplc="140A000F" w:tentative="1">
+      <w:start w:val="1"/>
+      <w:numFmt w:val="decimal"/>
+      <w:lvlText w:val="%4."/>
+      <w:lvlJc w:val="left"/>
+      <w:pPr>
+        <w:ind w:left="2880" w:hanging="360"/>
+      </w:pPr>
+    </w:lvl>
+    <w:lvl w:ilvl="4" w:tplc="140A0019" w:tentative="1">
+      <w:start w:val="1"/>
+      <w:numFmt w:val="lowerLetter"/>
+      <w:lvlText w:val="%5."/>
+      <w:lvlJc w:val="left"/>
+      <w:pPr>
+        <w:ind w:left="3600" w:hanging="360"/>
+      </w:pPr>
+    </w:lvl>
+    <w:lvl w:ilvl="5" w:tplc="140A001B" w:tentative="1">
+      <w:start w:val="1"/>
+      <w:numFmt w:val="lowerRoman"/>
+      <w:lvlText w:val="%6."/>
+      <w:lvlJc w:val="right"/>
+      <w:pPr>
+        <w:ind w:left="4320" w:hanging="180"/>
+      </w:pPr>
+    </w:lvl>
+    <w:lvl w:ilvl="6" w:tplc="140A000F" w:tentative="1">
+      <w:start w:val="1"/>
+      <w:numFmt w:val="decimal"/>
+      <w:lvlText w:val="%7."/>
+      <w:lvlJc w:val="left"/>
+      <w:pPr>
+        <w:ind w:left="5040" w:hanging="360"/>
+      </w:pPr>
+    </w:lvl>
+    <w:lvl w:ilvl="7" w:tplc="140A0019" w:tentative="1">
+      <w:start w:val="1"/>
+      <w:numFmt w:val="lowerLetter"/>
+      <w:lvlText w:val="%8."/>
+      <w:lvlJc w:val="left"/>
+      <w:pPr>
+        <w:ind w:left="5760" w:hanging="360"/>
+      </w:pPr>
+    </w:lvl>
+    <w:lvl w:ilvl="8" w:tplc="140A001B" w:tentative="1">
+      <w:start w:val="1"/>
+      <w:numFmt w:val="lowerRoman"/>
+      <w:lvlText w:val="%9."/>
+      <w:lvlJc w:val="right"/>
+      <w:pPr>
+        <w:ind w:left="6480" w:hanging="180"/>
+      </w:pPr>
+    </w:lvl>
+  </w:abstractNum>
+  <w:abstractNum w:abstractNumId="31" w15:restartNumberingAfterBreak="0">
+    <w:nsid w:val="55E90E70"/>
+    <w:multiLevelType w:val="hybridMultilevel"/>
+    <w:tmpl w:val="554823BA"/>
+    <w:lvl w:ilvl="0" w:tplc="4E104042">
+      <w:start w:val="1"/>
+      <w:numFmt w:val="decimal"/>
+      <w:lvlText w:val="%1."/>
+      <w:lvlJc w:val="left"/>
+      <w:pPr>
+        <w:ind w:left="720" w:hanging="360"/>
+      </w:pPr>
+      <w:rPr>
+        <w:b/>
+        <w:bCs/>
+      </w:rPr>
+    </w:lvl>
+    <w:lvl w:ilvl="1" w:tplc="140A0019" w:tentative="1">
+      <w:start w:val="1"/>
+      <w:numFmt w:val="lowerLetter"/>
+      <w:lvlText w:val="%2."/>
+      <w:lvlJc w:val="left"/>
+      <w:pPr>
+        <w:ind w:left="1440" w:hanging="360"/>
+      </w:pPr>
+    </w:lvl>
+    <w:lvl w:ilvl="2" w:tplc="140A001B" w:tentative="1">
+      <w:start w:val="1"/>
+      <w:numFmt w:val="lowerRoman"/>
+      <w:lvlText w:val="%3."/>
+      <w:lvlJc w:val="right"/>
+      <w:pPr>
+        <w:ind w:left="2160" w:hanging="180"/>
+      </w:pPr>
+    </w:lvl>
+    <w:lvl w:ilvl="3" w:tplc="140A000F" w:tentative="1">
+      <w:start w:val="1"/>
+      <w:numFmt w:val="decimal"/>
+      <w:lvlText w:val="%4."/>
+      <w:lvlJc w:val="left"/>
+      <w:pPr>
+        <w:ind w:left="2880" w:hanging="360"/>
+      </w:pPr>
+    </w:lvl>
+    <w:lvl w:ilvl="4" w:tplc="140A0019" w:tentative="1">
+      <w:start w:val="1"/>
+      <w:numFmt w:val="lowerLetter"/>
+      <w:lvlText w:val="%5."/>
+      <w:lvlJc w:val="left"/>
+      <w:pPr>
+        <w:ind w:left="3600" w:hanging="360"/>
+      </w:pPr>
+    </w:lvl>
+    <w:lvl w:ilvl="5" w:tplc="140A001B" w:tentative="1">
+      <w:start w:val="1"/>
+      <w:numFmt w:val="lowerRoman"/>
+      <w:lvlText w:val="%6."/>
+      <w:lvlJc w:val="right"/>
+      <w:pPr>
+        <w:ind w:left="4320" w:hanging="180"/>
+      </w:pPr>
+    </w:lvl>
+    <w:lvl w:ilvl="6" w:tplc="140A000F" w:tentative="1">
+      <w:start w:val="1"/>
+      <w:numFmt w:val="decimal"/>
+      <w:lvlText w:val="%7."/>
+      <w:lvlJc w:val="left"/>
+      <w:pPr>
+        <w:ind w:left="5040" w:hanging="360"/>
+      </w:pPr>
+    </w:lvl>
+    <w:lvl w:ilvl="7" w:tplc="140A0019" w:tentative="1">
+      <w:start w:val="1"/>
+      <w:numFmt w:val="lowerLetter"/>
+      <w:lvlText w:val="%8."/>
+      <w:lvlJc w:val="left"/>
+      <w:pPr>
+        <w:ind w:left="5760" w:hanging="360"/>
+      </w:pPr>
+    </w:lvl>
+    <w:lvl w:ilvl="8" w:tplc="140A001B" w:tentative="1">
+      <w:start w:val="1"/>
+      <w:numFmt w:val="lowerRoman"/>
+      <w:lvlText w:val="%9."/>
+      <w:lvlJc w:val="right"/>
+      <w:pPr>
+        <w:ind w:left="6480" w:hanging="180"/>
+      </w:pPr>
+    </w:lvl>
+  </w:abstractNum>
+  <w:abstractNum w:abstractNumId="32" w15:restartNumberingAfterBreak="0">
     <w:nsid w:val="56E276C6"/>
     <w:multiLevelType w:val="hybridMultilevel"/>
     <w:tmpl w:val="D340C9C8"/>
@@ -5144,7 +6103,7 @@
       </w:rPr>
     </w:lvl>
   </w:abstractNum>
-  <w:abstractNum w:abstractNumId="31" w15:restartNumberingAfterBreak="0">
+  <w:abstractNum w:abstractNumId="33" w15:restartNumberingAfterBreak="0">
     <w:nsid w:val="587001D0"/>
     <w:multiLevelType w:val="hybridMultilevel"/>
     <w:tmpl w:val="0CC644B8"/>
@@ -5259,7 +6218,7 @@
       </w:rPr>
     </w:lvl>
   </w:abstractNum>
-  <w:abstractNum w:abstractNumId="32" w15:restartNumberingAfterBreak="0">
+  <w:abstractNum w:abstractNumId="34" w15:restartNumberingAfterBreak="0">
     <w:nsid w:val="5BAB0BC4"/>
     <w:multiLevelType w:val="hybridMultilevel"/>
     <w:tmpl w:val="0CA21B10"/>
@@ -5349,7 +6308,7 @@
       </w:pPr>
     </w:lvl>
   </w:abstractNum>
-  <w:abstractNum w:abstractNumId="33" w15:restartNumberingAfterBreak="0">
+  <w:abstractNum w:abstractNumId="35" w15:restartNumberingAfterBreak="0">
     <w:nsid w:val="5DE55F0B"/>
     <w:multiLevelType w:val="hybridMultilevel"/>
     <w:tmpl w:val="F52C3C0C"/>
@@ -5438,7 +6397,7 @@
       </w:pPr>
     </w:lvl>
   </w:abstractNum>
-  <w:abstractNum w:abstractNumId="34" w15:restartNumberingAfterBreak="0">
+  <w:abstractNum w:abstractNumId="36" w15:restartNumberingAfterBreak="0">
     <w:nsid w:val="5DFC5913"/>
     <w:multiLevelType w:val="hybridMultilevel"/>
     <w:tmpl w:val="CE02A9B0"/>
@@ -5551,7 +6510,7 @@
       </w:rPr>
     </w:lvl>
   </w:abstractNum>
-  <w:abstractNum w:abstractNumId="35" w15:restartNumberingAfterBreak="0">
+  <w:abstractNum w:abstractNumId="37" w15:restartNumberingAfterBreak="0">
     <w:nsid w:val="632B387C"/>
     <w:multiLevelType w:val="hybridMultilevel"/>
     <w:tmpl w:val="36A84766"/>
@@ -5664,7 +6623,7 @@
       </w:rPr>
     </w:lvl>
   </w:abstractNum>
-  <w:abstractNum w:abstractNumId="36" w15:restartNumberingAfterBreak="0">
+  <w:abstractNum w:abstractNumId="38" w15:restartNumberingAfterBreak="0">
     <w:nsid w:val="64500A87"/>
     <w:multiLevelType w:val="hybridMultilevel"/>
     <w:tmpl w:val="3D52D2B4"/>
@@ -5777,7 +6736,7 @@
       </w:rPr>
     </w:lvl>
   </w:abstractNum>
-  <w:abstractNum w:abstractNumId="37" w15:restartNumberingAfterBreak="0">
+  <w:abstractNum w:abstractNumId="39" w15:restartNumberingAfterBreak="0">
     <w:nsid w:val="657F0B1B"/>
     <w:multiLevelType w:val="hybridMultilevel"/>
     <w:tmpl w:val="044087C8"/>
@@ -5890,7 +6849,7 @@
       </w:rPr>
     </w:lvl>
   </w:abstractNum>
-  <w:abstractNum w:abstractNumId="38" w15:restartNumberingAfterBreak="0">
+  <w:abstractNum w:abstractNumId="40" w15:restartNumberingAfterBreak="0">
     <w:nsid w:val="66DE2B00"/>
     <w:multiLevelType w:val="hybridMultilevel"/>
     <w:tmpl w:val="AE568984"/>
@@ -6003,7 +6962,7 @@
       </w:rPr>
     </w:lvl>
   </w:abstractNum>
-  <w:abstractNum w:abstractNumId="39" w15:restartNumberingAfterBreak="0">
+  <w:abstractNum w:abstractNumId="41" w15:restartNumberingAfterBreak="0">
     <w:nsid w:val="6B4A3BBF"/>
     <w:multiLevelType w:val="hybridMultilevel"/>
     <w:tmpl w:val="A05C8FA2"/>
@@ -6116,7 +7075,7 @@
       </w:rPr>
     </w:lvl>
   </w:abstractNum>
-  <w:abstractNum w:abstractNumId="40" w15:restartNumberingAfterBreak="0">
+  <w:abstractNum w:abstractNumId="42" w15:restartNumberingAfterBreak="0">
     <w:nsid w:val="6EA21C1C"/>
     <w:multiLevelType w:val="hybridMultilevel"/>
     <w:tmpl w:val="1C4C179A"/>
@@ -6229,7 +7188,7 @@
       </w:rPr>
     </w:lvl>
   </w:abstractNum>
-  <w:abstractNum w:abstractNumId="41" w15:restartNumberingAfterBreak="0">
+  <w:abstractNum w:abstractNumId="43" w15:restartNumberingAfterBreak="0">
     <w:nsid w:val="702458B3"/>
     <w:multiLevelType w:val="hybridMultilevel"/>
     <w:tmpl w:val="74C64528"/>
@@ -6342,7 +7301,7 @@
       </w:rPr>
     </w:lvl>
   </w:abstractNum>
-  <w:abstractNum w:abstractNumId="42" w15:restartNumberingAfterBreak="0">
+  <w:abstractNum w:abstractNumId="44" w15:restartNumberingAfterBreak="0">
     <w:nsid w:val="71440CDB"/>
     <w:multiLevelType w:val="hybridMultilevel"/>
     <w:tmpl w:val="78DAD792"/>
@@ -6432,7 +7391,7 @@
       </w:pPr>
     </w:lvl>
   </w:abstractNum>
-  <w:abstractNum w:abstractNumId="43" w15:restartNumberingAfterBreak="0">
+  <w:abstractNum w:abstractNumId="45" w15:restartNumberingAfterBreak="0">
     <w:nsid w:val="74FA5C75"/>
     <w:multiLevelType w:val="hybridMultilevel"/>
     <w:tmpl w:val="814C9ECC"/>
@@ -6545,7 +7504,7 @@
       </w:rPr>
     </w:lvl>
   </w:abstractNum>
-  <w:abstractNum w:abstractNumId="44" w15:restartNumberingAfterBreak="0">
+  <w:abstractNum w:abstractNumId="46" w15:restartNumberingAfterBreak="0">
     <w:nsid w:val="75AA459E"/>
     <w:multiLevelType w:val="hybridMultilevel"/>
     <w:tmpl w:val="0B8C4AE2"/>
@@ -6635,7 +7594,7 @@
       </w:pPr>
     </w:lvl>
   </w:abstractNum>
-  <w:abstractNum w:abstractNumId="45" w15:restartNumberingAfterBreak="0">
+  <w:abstractNum w:abstractNumId="47" w15:restartNumberingAfterBreak="0">
     <w:nsid w:val="7D4C2680"/>
     <w:multiLevelType w:val="hybridMultilevel"/>
     <w:tmpl w:val="862E111A"/>
@@ -6721,7 +7680,7 @@
       </w:pPr>
     </w:lvl>
   </w:abstractNum>
-  <w:abstractNum w:abstractNumId="46" w15:restartNumberingAfterBreak="0">
+  <w:abstractNum w:abstractNumId="48" w15:restartNumberingAfterBreak="0">
     <w:nsid w:val="7FCA3655"/>
     <w:multiLevelType w:val="hybridMultilevel"/>
     <w:tmpl w:val="366AED9C"/>
@@ -6838,7 +7797,7 @@
     <w:abstractNumId w:val="24"/>
   </w:num>
   <w:num w:numId="2">
-    <w:abstractNumId w:val="35"/>
+    <w:abstractNumId w:val="37"/>
   </w:num>
   <w:num w:numId="3">
     <w:abstractNumId w:val="22"/>
@@ -6859,7 +7818,7 @@
     <w:abstractNumId w:val="29"/>
   </w:num>
   <w:num w:numId="9">
-    <w:abstractNumId w:val="33"/>
+    <w:abstractNumId w:val="35"/>
   </w:num>
   <w:num w:numId="10">
     <w:abstractNumId w:val="7"/>
@@ -6877,19 +7836,19 @@
     <w:abstractNumId w:val="21"/>
   </w:num>
   <w:num w:numId="15">
-    <w:abstractNumId w:val="38"/>
+    <w:abstractNumId w:val="40"/>
   </w:num>
   <w:num w:numId="16">
-    <w:abstractNumId w:val="37"/>
+    <w:abstractNumId w:val="39"/>
   </w:num>
   <w:num w:numId="17">
-    <w:abstractNumId w:val="42"/>
+    <w:abstractNumId w:val="44"/>
   </w:num>
   <w:num w:numId="18">
     <w:abstractNumId w:val="14"/>
   </w:num>
   <w:num w:numId="19">
-    <w:abstractNumId w:val="45"/>
+    <w:abstractNumId w:val="47"/>
   </w:num>
   <w:num w:numId="20">
     <w:abstractNumId w:val="16"/>
@@ -6898,31 +7857,31 @@
     <w:abstractNumId w:val="17"/>
   </w:num>
   <w:num w:numId="22">
-    <w:abstractNumId w:val="32"/>
+    <w:abstractNumId w:val="34"/>
   </w:num>
   <w:num w:numId="23">
-    <w:abstractNumId w:val="31"/>
+    <w:abstractNumId w:val="33"/>
   </w:num>
   <w:num w:numId="24">
     <w:abstractNumId w:val="11"/>
   </w:num>
   <w:num w:numId="25">
-    <w:abstractNumId w:val="44"/>
+    <w:abstractNumId w:val="46"/>
   </w:num>
   <w:num w:numId="26">
-    <w:abstractNumId w:val="41"/>
+    <w:abstractNumId w:val="43"/>
   </w:num>
   <w:num w:numId="27">
-    <w:abstractNumId w:val="36"/>
+    <w:abstractNumId w:val="38"/>
   </w:num>
   <w:num w:numId="28">
-    <w:abstractNumId w:val="40"/>
+    <w:abstractNumId w:val="42"/>
   </w:num>
   <w:num w:numId="29">
-    <w:abstractNumId w:val="30"/>
+    <w:abstractNumId w:val="32"/>
   </w:num>
   <w:num w:numId="30">
-    <w:abstractNumId w:val="34"/>
+    <w:abstractNumId w:val="36"/>
   </w:num>
   <w:num w:numId="31">
     <w:abstractNumId w:val="4"/>
@@ -6934,13 +7893,13 @@
     <w:abstractNumId w:val="28"/>
   </w:num>
   <w:num w:numId="34">
-    <w:abstractNumId w:val="46"/>
+    <w:abstractNumId w:val="48"/>
   </w:num>
   <w:num w:numId="35">
     <w:abstractNumId w:val="10"/>
   </w:num>
   <w:num w:numId="36">
-    <w:abstractNumId w:val="39"/>
+    <w:abstractNumId w:val="41"/>
   </w:num>
   <w:num w:numId="37">
     <w:abstractNumId w:val="8"/>
@@ -6949,7 +7908,7 @@
     <w:abstractNumId w:val="20"/>
   </w:num>
   <w:num w:numId="39">
-    <w:abstractNumId w:val="43"/>
+    <w:abstractNumId w:val="45"/>
   </w:num>
   <w:num w:numId="40">
     <w:abstractNumId w:val="27"/>
@@ -6974,6 +7933,12 @@
   </w:num>
   <w:num w:numId="47">
     <w:abstractNumId w:val="0"/>
+  </w:num>
+  <w:num w:numId="48">
+    <w:abstractNumId w:val="30"/>
+  </w:num>
+  <w:num w:numId="49">
+    <w:abstractNumId w:val="31"/>
   </w:num>
 </w:numbering>
 </file>
@@ -7779,6 +8744,21 @@
       </w:tblBorders>
     </w:tblPr>
   </w:style>
+  <w:style w:type="paragraph" w:styleId="Sinespaciado">
+    <w:name w:val="No Spacing"/>
+    <w:uiPriority w:val="1"/>
+    <w:qFormat/>
+    <w:rsid w:val="00E43AEB"/>
+    <w:pPr>
+      <w:spacing w:after="0" w:line="240" w:lineRule="auto"/>
+    </w:pPr>
+    <w:rPr>
+      <w:rFonts w:eastAsia="Arial" w:cs="Arial"/>
+      <w:sz w:val="22"/>
+      <w:szCs w:val="22"/>
+      <w:lang w:val="es-CR" w:eastAsia="es-CR"/>
+    </w:rPr>
+  </w:style>
 </w:styles>
 </file>
 
@@ -8048,7 +9028,7 @@
 </file>
 
 <file path=customXml/itemProps1.xml><?xml version="1.0" encoding="utf-8"?>
-<ds:datastoreItem xmlns:ds="http://schemas.openxmlformats.org/officeDocument/2006/customXml" ds:itemID="{EC146745-27A0-448E-9AFE-046257E54F06}">
+<ds:datastoreItem xmlns:ds="http://schemas.openxmlformats.org/officeDocument/2006/customXml" ds:itemID="{E64A6FF8-1E40-4ED1-9EF6-95DEA5C03084}">
   <ds:schemaRefs>
     <ds:schemaRef ds:uri="http://schemas.openxmlformats.org/officeDocument/2006/bibliography"/>
   </ds:schemaRefs>

</xml_diff>